<commit_message>
chapitre 1 - premières retouches
</commit_message>
<xml_diff>
--- a/manuscrits/Le prophète/1 La tour (Copie en conflit de Laurent Doudiès 2019-01-26).docx
+++ b/manuscrits/Le prophète/1 La tour (Copie en conflit de Laurent Doudiès 2019-01-26).docx
@@ -146,7 +146,15 @@
         <w:t xml:space="preserve"> çà et là de meurtrières, apparemment disposées anarchiquement. Les rayons du soleil pénétraient, tout au long de la journée par au moins une d’elles, et venaient se refléter sur un apparent fatras de miroirs disposés sur l’ensemble des murs intérieurs de la tour. Le jeu de la réflexion créait une boule de feu au centre de la tour. Ce foyer incandescent s’élevait au fur et à mesure que la journée s’étirait.</w:t>
       </w:r>
       <w:r>
-        <w:t xml:space="preserve"> La disposition de ces miroirs avait été savamment étudiée par les anciens aujourd’hui disparus. La tour était un de ces vestiges des ères de légendes, </w:t>
+        <w:t xml:space="preserve"> La disposition de ces miroirs avait été savamment étudiée par les anciens aujourd’hui disparus. La tour était un de ces vestiges des </w:t>
+      </w:r>
+      <w:proofErr w:type="spellStart"/>
+      <w:r>
+        <w:t>ères</w:t>
+      </w:r>
+      <w:proofErr w:type="spellEnd"/>
+      <w:r>
+        <w:t xml:space="preserve"> de légendes, </w:t>
       </w:r>
       <w:r>
         <w:t>un antique artefact architectural dont le fonctionnement avait</w:t>
@@ -217,8 +225,13 @@
         <w:t>,</w:t>
       </w:r>
       <w:r>
-        <w:t xml:space="preserve"> hormis les veines de lumilite</w:t>
-      </w:r>
+        <w:t xml:space="preserve"> hormis les veines de </w:t>
+      </w:r>
+      <w:proofErr w:type="spellStart"/>
+      <w:r>
+        <w:t>lumilite</w:t>
+      </w:r>
+      <w:proofErr w:type="spellEnd"/>
       <w:r>
         <w:t>,</w:t>
       </w:r>
@@ -240,7 +253,13 @@
         <w:t>taient un classement réflé</w:t>
       </w:r>
       <w:r>
-        <w:t>chi. Dans un coin, un écritoire trônait sur lequel reposait un imposant cahier relié, un</w:t>
+        <w:t>chi. Dans un coin, un</w:t>
+      </w:r>
+      <w:r>
+        <w:t>e</w:t>
+      </w:r>
+      <w:r>
+        <w:t xml:space="preserve"> écritoire trônait sur lequel reposait un imposant cahier relié, un</w:t>
       </w:r>
       <w:r>
         <w:t xml:space="preserve"> encrier en obsidienne noire et une plume en métal.</w:t>
@@ -258,9 +277,11 @@
       <w:r>
         <w:t xml:space="preserve">, eux-mêmes fait en pierre polie. </w:t>
       </w:r>
+      <w:proofErr w:type="spellStart"/>
       <w:r>
         <w:t>Kalindahar</w:t>
       </w:r>
+      <w:proofErr w:type="spellEnd"/>
       <w:r>
         <w:t xml:space="preserve"> semblait voir au-delà du plateau de jeu. Elvan aurait juré que le vieil homme savait déjà tout de la partie qu’ils venaient </w:t>
       </w:r>
@@ -268,11 +289,24 @@
         <w:t xml:space="preserve">pourtant </w:t>
       </w:r>
       <w:r>
-        <w:t>de commencer. Qu’importe, il essayerait de vaincre. Le Krül était un jeu terra-mercurien, importé il y a plus d’un millier d’années par les colons</w:t>
-      </w:r>
-      <w:r>
-        <w:t>, les anciens comme la tradition les nommait</w:t>
-      </w:r>
+        <w:t xml:space="preserve">de commencer. Qu’importe, il essayerait de vaincre. Le </w:t>
+      </w:r>
+      <w:proofErr w:type="spellStart"/>
+      <w:r>
+        <w:t>Krül</w:t>
+      </w:r>
+      <w:proofErr w:type="spellEnd"/>
+      <w:r>
+        <w:t xml:space="preserve"> était un jeu terra-mercurien, importé il y a plus d’un millier d’années par les colons</w:t>
+      </w:r>
+      <w:r>
+        <w:t xml:space="preserve">, les anciens comme la tradition les </w:t>
+      </w:r>
+      <w:proofErr w:type="gramStart"/>
+      <w:r>
+        <w:t>nommait</w:t>
+      </w:r>
+      <w:proofErr w:type="gramEnd"/>
       <w:r>
         <w:t xml:space="preserve">. Tactique, ce jeu </w:t>
       </w:r>
@@ -284,7 +318,15 @@
         <w:t>î</w:t>
       </w:r>
       <w:r>
-        <w:t xml:space="preserve">triser. Elvan n’arrivait toujours pas, en dix années, à allier efficacement la notion de zone à celle de ligne d’attaque. Soit Kalindahar perçait ses lignes et prenait le contrôle des territoires, soit l’attaque </w:t>
+        <w:t xml:space="preserve">triser. Elvan n’arrivait toujours pas, en dix années, à allier efficacement la notion de zone à celle de ligne d’attaque. Soit </w:t>
+      </w:r>
+      <w:proofErr w:type="spellStart"/>
+      <w:r>
+        <w:t>Kalindahar</w:t>
+      </w:r>
+      <w:proofErr w:type="spellEnd"/>
+      <w:r>
+        <w:t xml:space="preserve"> perçait ses lignes et prenait le contrôle des territoires, soit l’attaque </w:t>
       </w:r>
       <w:r>
         <w:t>d’Elvan</w:t>
@@ -306,136 +348,71 @@
         <w:t>, caressant machinalement le poli de l’opale noire qui ornait son front</w:t>
       </w:r>
       <w:r>
-        <w:t xml:space="preserve">, Kalindahar l’observait du coin de son seul œil valide. </w:t>
-      </w:r>
-      <w:r>
-        <w:rPr>
-          <w:i/>
-          <w:iCs/>
-        </w:rPr>
-        <w:t>Comme ils se ressemblent</w:t>
-      </w:r>
-      <w:r>
-        <w:rPr>
-          <w:i/>
-          <w:iCs/>
-        </w:rPr>
-        <w:t>…</w:t>
-      </w:r>
-      <w:r>
-        <w:rPr>
-          <w:i/>
-          <w:iCs/>
-        </w:rPr>
+        <w:t xml:space="preserve">, </w:t>
+      </w:r>
+      <w:proofErr w:type="spellStart"/>
+      <w:r>
+        <w:t>Kalindahar</w:t>
+      </w:r>
+      <w:proofErr w:type="spellEnd"/>
+      <w:r>
+        <w:t xml:space="preserve"> l’observait du coin de son seul œil valide. </w:t>
+      </w:r>
+      <w:r>
+        <w:rPr>
+          <w:iCs/>
+        </w:rPr>
+        <w:t>Comme ils se ressemblent… Mêmes yeux clairs, mêmes cheveux châtain cuivré… Il fait plus âgé. Sans doute cette petite ride d’expression entre les deux yeux à la base du front… Ou bien est-ce moi qui veux y voir plus de sagesse.</w:t>
+      </w:r>
+      <w:r>
+        <w:t xml:space="preserve"> Le vieil homme sourit à cette pensée. Elvan venait de jouer et se renfrogna à la vue de ce sourire qu’il interpréta de travers. </w:t>
+      </w:r>
+      <w:r>
+        <w:rPr>
+          <w:iCs/>
+        </w:rPr>
+        <w:t>J’ai encore joué comme un pied !</w:t>
+      </w:r>
+      <w:r>
         <w:t xml:space="preserve"> </w:t>
       </w:r>
       <w:r>
-        <w:rPr>
-          <w:i/>
-          <w:iCs/>
-        </w:rPr>
-        <w:t>M</w:t>
-      </w:r>
-      <w:r>
-        <w:rPr>
-          <w:i/>
-          <w:iCs/>
-        </w:rPr>
-        <w:t>êmes yeux clairs, mêmes cheveux châtain</w:t>
-      </w:r>
-      <w:r>
-        <w:rPr>
-          <w:i/>
-          <w:iCs/>
-        </w:rPr>
-        <w:t xml:space="preserve"> cuivré…</w:t>
-      </w:r>
-      <w:r>
-        <w:rPr>
-          <w:i/>
-          <w:iCs/>
-        </w:rPr>
-        <w:t xml:space="preserve"> </w:t>
-      </w:r>
-      <w:r>
-        <w:rPr>
-          <w:i/>
-          <w:iCs/>
-        </w:rPr>
-        <w:t>I</w:t>
-      </w:r>
-      <w:r>
-        <w:rPr>
-          <w:i/>
-          <w:iCs/>
-        </w:rPr>
-        <w:t>l fait plus âgé. Sans doute cette petite ride d’expression entre les deux yeux à la base du front</w:t>
-      </w:r>
-      <w:r>
-        <w:rPr>
-          <w:i/>
-          <w:iCs/>
-        </w:rPr>
-        <w:t>…</w:t>
-      </w:r>
-      <w:r>
-        <w:rPr>
-          <w:i/>
-          <w:iCs/>
-        </w:rPr>
-        <w:t xml:space="preserve"> Ou bien est-ce moi qui veu</w:t>
-      </w:r>
-      <w:r>
-        <w:rPr>
-          <w:i/>
-          <w:iCs/>
-        </w:rPr>
-        <w:t>x</w:t>
-      </w:r>
-      <w:r>
-        <w:rPr>
-          <w:i/>
-          <w:iCs/>
-        </w:rPr>
-        <w:t xml:space="preserve"> y voir plus de sagesse.</w:t>
-      </w:r>
-      <w:r>
-        <w:t xml:space="preserve"> Le vieil homme sourit à cette pensée. Elvan venait de jouer et se renfrogna à la vue de ce sourire qu’il interpréta de travers. </w:t>
-      </w:r>
-      <w:r>
-        <w:rPr>
-          <w:i/>
-          <w:iCs/>
-        </w:rPr>
-        <w:t>J’ai encore joué comme un pied</w:t>
-      </w:r>
-      <w:r>
-        <w:rPr>
-          <w:i/>
-          <w:iCs/>
-        </w:rPr>
-        <w:t> </w:t>
-      </w:r>
-      <w:r>
-        <w:rPr>
-          <w:i/>
-          <w:iCs/>
-        </w:rPr>
-        <w:t>!</w:t>
-      </w:r>
-      <w:r>
-        <w:t xml:space="preserve"> Se dit-il.</w:t>
-      </w:r>
-    </w:p>
-    <w:p>
-      <w:r>
-        <w:t>Ce n’était pas un privilège de jouer avec le Grand Maître. Tous les enfants, à tout âge pouvait demander à Kalindahar, quand le temps leur en laissait le loisir, à jouer avec lui. Ce qui</w:t>
-      </w:r>
-      <w:r>
-        <w:t xml:space="preserve"> était un privilège ce jour là, </w:t>
-      </w:r>
-      <w:r>
-        <w:t>était de pouvoir être seul avec Kalindahar. Aucun autre enfant ou jeune adulte n’était présent dans la pièce. Personne n’observait la partie,</w:t>
+        <w:t>Se dit-il.</w:t>
+      </w:r>
+    </w:p>
+    <w:p>
+      <w:r>
+        <w:t xml:space="preserve">Ce n’était pas un privilège de jouer avec le Grand Maître. Tous les enfants, à tout âge pouvait demander à </w:t>
+      </w:r>
+      <w:proofErr w:type="spellStart"/>
+      <w:r>
+        <w:t>Kalindahar</w:t>
+      </w:r>
+      <w:proofErr w:type="spellEnd"/>
+      <w:r>
+        <w:t>, quand le temps leur en laissait le loisir, à jouer avec lui. Ce qui</w:t>
+      </w:r>
+      <w:r>
+        <w:t xml:space="preserve"> était un privilège ce </w:t>
+      </w:r>
+      <w:proofErr w:type="spellStart"/>
+      <w:r>
+        <w:t>jour là</w:t>
+      </w:r>
+      <w:proofErr w:type="spellEnd"/>
+      <w:r>
+        <w:t xml:space="preserve">, </w:t>
+      </w:r>
+      <w:r>
+        <w:t xml:space="preserve">était de pouvoir être seul avec </w:t>
+      </w:r>
+      <w:proofErr w:type="spellStart"/>
+      <w:r>
+        <w:t>Kalindahar</w:t>
+      </w:r>
+      <w:proofErr w:type="spellEnd"/>
+      <w:r>
+        <w:t>. Aucun autre enfant ou jeune adulte n’était présent dans la pièce. Personne n’observait la partie,</w:t>
       </w:r>
       <w:r>
         <w:t xml:space="preserve"> ni</w:t>
@@ -468,24 +445,9 @@
       </w:r>
       <w:r>
         <w:rPr>
-          <w:i/>
-          <w:iCs/>
-        </w:rPr>
-        <w:t>Qu’est-ce qui te fait peur</w:t>
-      </w:r>
-      <w:r>
-        <w:rPr>
-          <w:i/>
-          <w:iCs/>
-        </w:rPr>
-        <w:t> </w:t>
-      </w:r>
-      <w:r>
-        <w:rPr>
-          <w:i/>
-          <w:iCs/>
-        </w:rPr>
-        <w:t>?</w:t>
+          <w:iCs/>
+        </w:rPr>
+        <w:t>Qu’est-ce qui te fait peur ?</w:t>
       </w:r>
       <w:r>
         <w:t xml:space="preserve"> Il se fit une raison, sourit intérieurement et pénétra dans la chambre qu’il partageait avec son ami Leysseen.</w:t>
@@ -506,44 +468,26 @@
       </w:r>
       <w:r>
         <w:rPr>
-          <w:i/>
-          <w:iCs/>
-        </w:rPr>
-        <w:t>Il faut que je prépare les miennes. Pourquoi tant de réticence</w:t>
-      </w:r>
-      <w:r>
-        <w:rPr>
-          <w:i/>
-          <w:iCs/>
-        </w:rPr>
-        <w:t> </w:t>
-      </w:r>
-      <w:r>
-        <w:rPr>
-          <w:i/>
-          <w:iCs/>
-        </w:rPr>
-        <w:t>? De quoi as-tu peur</w:t>
-      </w:r>
-      <w:r>
-        <w:rPr>
-          <w:i/>
-          <w:iCs/>
-        </w:rPr>
-        <w:t> </w:t>
-      </w:r>
-      <w:r>
-        <w:rPr>
-          <w:i/>
-          <w:iCs/>
-        </w:rPr>
-        <w:t>?</w:t>
-      </w:r>
-      <w:r>
-        <w:t xml:space="preserve"> Il aurait dû être content de quitter la Tour, de découvrir enfin le monde. Après dix-sept ans passés dans ces sombres cavernes, éclairées seulement</w:t>
-      </w:r>
-      <w:r>
-        <w:t xml:space="preserve"> par les torches et la lumilite. Le</w:t>
+          <w:iCs/>
+        </w:rPr>
+        <w:t>Il faut que je prépare les miennes. Pourquoi tant de réticence ? De quoi as-tu peur ?</w:t>
+      </w:r>
+      <w:r>
+        <w:t xml:space="preserve"> </w:t>
+      </w:r>
+      <w:r>
+        <w:t>Il aurait dû être content de quitter la Tour, de découvrir enfin le monde. Après dix-sept ans passés dans ces sombres cavernes, éclairées seulement</w:t>
+      </w:r>
+      <w:r>
+        <w:t xml:space="preserve"> par les torches et la </w:t>
+      </w:r>
+      <w:proofErr w:type="spellStart"/>
+      <w:r>
+        <w:t>lumilite</w:t>
+      </w:r>
+      <w:proofErr w:type="spellEnd"/>
+      <w:r>
+        <w:t>. Le</w:t>
       </w:r>
       <w:r>
         <w:t xml:space="preserve"> cristal luminescent</w:t>
@@ -558,7 +502,23 @@
         <w:t>,</w:t>
       </w:r>
       <w:r>
-        <w:t xml:space="preserve"> la naine blanche K’Ali-Krill éclairer la nuit annouvéenne. Mais, il n’arrivait pas à s’en réjouir, pas comme il pensait qu’il l’aurait dû en tout cas.</w:t>
+        <w:t xml:space="preserve"> la naine blanche </w:t>
+      </w:r>
+      <w:proofErr w:type="spellStart"/>
+      <w:r>
+        <w:t>K’Ali</w:t>
+      </w:r>
+      <w:proofErr w:type="spellEnd"/>
+      <w:r>
+        <w:t xml:space="preserve">-Krill éclairer la nuit </w:t>
+      </w:r>
+      <w:proofErr w:type="spellStart"/>
+      <w:r>
+        <w:t>annouvéenne</w:t>
+      </w:r>
+      <w:proofErr w:type="spellEnd"/>
+      <w:r>
+        <w:t>. Mais, il n’arrivait pas à s’en réjouir, pas comme il pensait qu’il l’aurait dû en tout cas.</w:t>
       </w:r>
     </w:p>
     <w:p>
@@ -616,40 +576,25 @@
           <w:i/>
           <w:iCs/>
         </w:rPr>
-        <w:t xml:space="preserve"> C’était ça</w:t>
-      </w:r>
-      <w:r>
-        <w:rPr>
-          <w:i/>
-          <w:iCs/>
-        </w:rPr>
-        <w:t> </w:t>
-      </w:r>
-      <w:r>
-        <w:rPr>
-          <w:i/>
-          <w:iCs/>
-        </w:rPr>
-        <w:t>! Cet inconnu</w:t>
-      </w:r>
-      <w:r>
-        <w:rPr>
-          <w:i/>
-          <w:iCs/>
-        </w:rPr>
-        <w:t>…</w:t>
-      </w:r>
-      <w:r>
-        <w:rPr>
-          <w:i/>
-          <w:iCs/>
-        </w:rPr>
         <w:t xml:space="preserve"> </w:t>
       </w:r>
       <w:r>
         <w:rPr>
           <w:iCs/>
         </w:rPr>
+        <w:t>C’était ça ! Cet inconnu…</w:t>
+      </w:r>
+      <w:r>
+        <w:rPr>
+          <w:i/>
+          <w:iCs/>
+        </w:rPr>
+        <w:t xml:space="preserve"> </w:t>
+      </w:r>
+      <w:r>
+        <w:rPr>
+          <w:iCs/>
+        </w:rPr>
         <w:t>Aussi loin que sa mémoire le ramenait, Elvan avait toujours connu la quiétude et la certitude d’un lendemain serein. Lui et sa sœur n’avaient aucun souvenir de l’époque qui avait précédé leur arrivée à la Tour.</w:t>
       </w:r>
       <w:r>
@@ -658,12 +603,34 @@
         </w:rPr>
         <w:t xml:space="preserve"> Tout ce qu’ils savaient de leur ancienne vie se résumait en un mot « Panshaw ». Le royaume du milieu était leur terre de naissance et c’est là que </w:t>
       </w:r>
+      <w:proofErr w:type="spellStart"/>
       <w:r>
         <w:rPr>
           <w:iCs/>
         </w:rPr>
         <w:lastRenderedPageBreak/>
-        <w:t>Kalindahar lui-même les avait trouvés, orphelins. Le vieil homme ne s’était jamais étendu sur les explications de ces douloureux moments. Elvan avait réussi, à force de questions et de discussions, à obtenir des bribes d’informations qu’il avait tenté de recouper. Issus du nord du royaume de Panshaw, leurs parents avaient dû périr lors d’un raid Darshien.</w:t>
+        <w:t>Kalindahar</w:t>
+      </w:r>
+      <w:proofErr w:type="spellEnd"/>
+      <w:r>
+        <w:rPr>
+          <w:iCs/>
+        </w:rPr>
+        <w:t xml:space="preserve"> lui-même les avait trouvés, orphelins. Le vieil homme ne s’était jamais étendu sur les explications de ces douloureux moments. Elvan avait réussi, à force de questions et de discussions, à obtenir des bribes d’informations qu’il avait tenté de recouper. Issus du nord du royaume de Panshaw, leurs parents avaient dû périr lors d’un raid </w:t>
+      </w:r>
+      <w:proofErr w:type="spellStart"/>
+      <w:r>
+        <w:rPr>
+          <w:iCs/>
+        </w:rPr>
+        <w:t>Darshien</w:t>
+      </w:r>
+      <w:proofErr w:type="spellEnd"/>
+      <w:r>
+        <w:rPr>
+          <w:iCs/>
+        </w:rPr>
+        <w:t>.</w:t>
       </w:r>
       <w:r>
         <w:rPr>
@@ -729,21 +696,16 @@
       </w:r>
       <w:r>
         <w:lastRenderedPageBreak/>
-        <w:t xml:space="preserve">immense puits ouvert, dans lequel se déversaient toutes les vies humaines. Elvan resta prostré pendant plus d’une heure sur le sol de sa chambre pleurant doucement. Des larmes en réponse à celle du dragon qui l’avait ému au plus profond de son âme. Heureusement pour lui, personne n’entra dans la chambre pendant tout ce temps. </w:t>
-      </w:r>
-      <w:r>
-        <w:rPr>
-          <w:i/>
-          <w:iCs/>
-        </w:rPr>
-        <w:t>Heureusement</w:t>
-      </w:r>
-      <w:r>
-        <w:rPr>
-          <w:i/>
-          <w:iCs/>
-        </w:rPr>
-        <w:t>…</w:t>
+        <w:t>immense puits ouvert, dans lequel se déversaient toutes les vies humaines. Elvan resta prostré pendant plus d’une heure sur le sol de sa chambre pleurant doucement. Des larmes en réponse à celle du dragon qui l’avait ému au plus profond de son âme. Heureusement pour lui, personne n’entra dans la chambre pendant tout ce temps.</w:t>
+      </w:r>
+      <w:r>
+        <w:t xml:space="preserve"> </w:t>
+      </w:r>
+      <w:r>
+        <w:rPr>
+          <w:iCs/>
+        </w:rPr>
+        <w:t>Heureusement…</w:t>
       </w:r>
     </w:p>
     <w:p>
@@ -762,17 +724,33 @@
         <w:t xml:space="preserve"> adepte de l’étrange art de modeler la réalité</w:t>
       </w:r>
       <w:r>
-        <w:t xml:space="preserve">, formé à la maîtrise des domaines de magie, les jidù, ne parvenait pas à comprendre le sens caché de ses visions. Elles le terrassaient  à chaque fois et emplissaient sa conscience d’émotions brutes. Le </w:t>
-      </w:r>
-      <w:r>
-        <w:t>jidaï-atah se releva, les muscles et l’épaule gauche endoloris et s’affaira lentement pour préparer ses bagages. Une fois son sac rempli, Elvan s’étala sur son lit, et s’endormit, épuisé. Il fut réveillé par une légère pression sur son épaule. Celle-ci lui faisait encore un peu mal. Leysseen était assis sur le bord de son lit et le regardait avec ce sérieux apparent qu’il affichait en permanence. Mais, Elvan avait appris à lire entre les lignes de son ami et à repérer ces petites lueurs d’espièglerie ou de malice, là où les autres ne voyaient que calme et froideur.</w:t>
+        <w:t xml:space="preserve">, formé à la maîtrise des domaines de magie, les </w:t>
+      </w:r>
+      <w:proofErr w:type="spellStart"/>
+      <w:r>
+        <w:t>jidù</w:t>
+      </w:r>
+      <w:proofErr w:type="spellEnd"/>
+      <w:r>
+        <w:t xml:space="preserve">, ne parvenait pas à comprendre le sens caché de ses visions. Elles le terrassaient  à chaque fois et emplissaient sa conscience d’émotions brutes. Le </w:t>
+      </w:r>
+      <w:proofErr w:type="spellStart"/>
+      <w:r>
+        <w:t>jidaï-atah</w:t>
+      </w:r>
+      <w:proofErr w:type="spellEnd"/>
+      <w:r>
+        <w:t xml:space="preserve"> se releva, les muscles et l’épaule gauche endoloris et s’affaira lentement pour préparer ses bagages. Une fois son sac rempli, Elvan s’étala sur son lit, et s’endormit, épuisé. Il fut réveillé par une légère pression sur son épaule. Celle-ci lui faisait encore un peu mal. Leysseen était assis sur le bord de son lit et le regardait avec ce sérieux apparent qu’il affichait en permanence. Mais, Elvan avait appris à lire entre les lignes de son ami et à repérer ces petites lueurs d’espièglerie ou de malice, là où les autres ne voyaient que calme et froideur.</w:t>
       </w:r>
     </w:p>
     <w:p>
       <w:bookmarkStart w:id="11" w:name="toc-Paragraph--12"/>
       <w:bookmarkEnd w:id="11"/>
       <w:r>
-        <w:t>- C’est l’heure, ils vont nous attendre.</w:t>
+        <w:t>« </w:t>
+      </w:r>
+      <w:r>
+        <w:t>C’est l’heure, ils vont nous attendre.</w:t>
       </w:r>
     </w:p>
     <w:p>
@@ -888,7 +866,12 @@
       <w:bookmarkStart w:id="18" w:name="toc-Paragraph--19"/>
       <w:bookmarkEnd w:id="18"/>
       <w:r>
-        <w:t>- Désolé. Lui répondit Leysseen en lui déposant un léger baiser sur les lèvres, ce qui eut pour effet immédiat de la calmer. Elle lui sourit largement et l’embrassa. Elvan était toujours un peu gêné devant leurs effusions, même s’il devait admettre qu’ils faisaient tout pour rester discrets devant lui. Ils se connaissaient tous les trois depuis qu’ils étaient à la Tour. Depuis toujours semblait-il à Elvan. Ils étaient devenus comme les doigts de la main. «</w:t>
+        <w:t>- Désolé. »</w:t>
+      </w:r>
+    </w:p>
+    <w:p>
+      <w:r>
+        <w:t>Lui répondit Leysseen en lui déposant un léger baiser sur les lèvres, ce qui eut pour effet immédiat de la calmer. Elle lui sourit largement et l’embrassa. Elvan était toujours un peu gêné devant leurs effusions, même s’il devait admettre qu’ils faisaient tout pour rester discrets devant lui. Ils se connaissaient tous les trois depuis qu’ils étaient à la Tour. Depuis toujours semblait-il à Elvan. Ils étaient devenus comme les doigts de la main. «</w:t>
       </w:r>
       <w:r>
         <w:t> </w:t>
@@ -906,14 +889,33 @@
         <w:t> </w:t>
       </w:r>
       <w:r>
-        <w:t>; allusion qu’il ne comprit pas la première fois. Elvan lui avait demandé un jour ce que signifiait cette expression. Kalindahar était resté vague.</w:t>
+        <w:t xml:space="preserve">; allusion qu’il ne comprit pas la première fois. Elvan lui avait demandé un jour ce que signifiait cette expression. </w:t>
+      </w:r>
+      <w:proofErr w:type="spellStart"/>
+      <w:r>
+        <w:t>Kalindahar</w:t>
+      </w:r>
+      <w:proofErr w:type="spellEnd"/>
+      <w:r>
+        <w:t xml:space="preserve"> était resté vague.</w:t>
       </w:r>
     </w:p>
     <w:p>
       <w:bookmarkStart w:id="19" w:name="toc-Paragraph--20"/>
       <w:bookmarkEnd w:id="19"/>
       <w:r>
-        <w:t>- Une très vieille expression issue des ères de légendes, avait-il dit. Puis il avait ajouté</w:t>
+        <w:t>« </w:t>
+      </w:r>
+      <w:r>
+        <w:t xml:space="preserve">Une très vieille expression issue des </w:t>
+      </w:r>
+      <w:proofErr w:type="spellStart"/>
+      <w:r>
+        <w:t>ères</w:t>
+      </w:r>
+      <w:proofErr w:type="spellEnd"/>
+      <w:r>
+        <w:t xml:space="preserve"> de légendes, avait-il dit. Puis il avait ajouté</w:t>
       </w:r>
       <w:r>
         <w:t> </w:t>
@@ -940,12 +942,23 @@
       <w:r>
         <w:t>!</w:t>
       </w:r>
-    </w:p>
-    <w:p>
-      <w:bookmarkStart w:id="21" w:name="toc-Paragraph--22"/>
+      <w:r>
+        <w:t> »</w:t>
+      </w:r>
+      <w:bookmarkStart w:id="21" w:name="_GoBack"/>
       <w:bookmarkEnd w:id="21"/>
-      <w:r>
-        <w:t xml:space="preserve">Elvan s’était contenté de cette réponse. C’était vrai. Dans les jeux collectifs, cette entente prenait toute sa dimension. Elvan arrivait toujours avec un plan, une stratégie, une idée pour surprendre leurs adversaires. Mais c’est sa jumelle, avec sa fougue et son impétuosité qui emmenait les deux garçons. Elle était capable d’ajouter la dynamique qui manquait à ses idées. Quant à Leysseen, c’était un improvisateur né doué d’un tacticien hors pair. Capable de lire les intentions de ses adversaires il pouvait anticiper leurs réactions et prévoir l’instant où le plan initial avait enfin été décrypté et où il fallait l’abandonner. </w:t>
+    </w:p>
+    <w:p>
+      <w:bookmarkStart w:id="22" w:name="toc-Paragraph--22"/>
+      <w:bookmarkEnd w:id="22"/>
+      <w:r>
+        <w:t>Elvan s’était contenté de cette réponse. C’était vrai. Dans les jeux collectifs, cette entente prenait toute sa dimension. Elvan arrivait toujours avec un plan, une stratégie, une idée pour surprendre leurs adversaires. Mais c’est sa jumelle, avec sa fougue et son impétuosité qui emmenait les deux garçons. Elle était capable d’ajouter la dynamique qui manquait à ses idées. Quant à Leysseen, c’était un improvisateur né</w:t>
+      </w:r>
+      <w:r>
+        <w:t>,</w:t>
+      </w:r>
+      <w:r>
+        <w:t xml:space="preserve"> doué d’un tacticien hors pair. Capable de lire les intentions de ses adversaires il pouvait anticiper leurs réactions et prévoir l’instant où le plan initial avait enfin été décrypté et où il fallait l’abandonner. </w:t>
       </w:r>
       <w:r>
         <w:t>À</w:t>
@@ -955,14 +968,11 @@
       </w:r>
     </w:p>
     <w:p>
-      <w:bookmarkStart w:id="22" w:name="toc-Paragraph--23"/>
-      <w:bookmarkEnd w:id="22"/>
-      <w:r>
-        <w:t>Autant Elvan était calme, autant Ysaël était impatiente. Autant était-elle intuitive et vive, autant était-il réfléchi presque calculateur. Lui-</w:t>
-      </w:r>
+      <w:bookmarkStart w:id="23" w:name="toc-Paragraph--23"/>
+      <w:bookmarkEnd w:id="23"/>
       <w:r>
         <w:lastRenderedPageBreak/>
-        <w:t>même se trouvait lent en comparaison. Pourtant, il avait vu avant eux leur amour na</w:t>
+        <w:t>Autant Elvan était calme, autant Ysaël était impatiente. Autant était-elle intuitive et vive, autant était-il réfléchi presque calculateur. Lui-même se trouvait lent en comparaison. Pourtant, il avait vu avant eux leur amour na</w:t>
       </w:r>
       <w:r>
         <w:t>î</w:t>
@@ -972,18 +982,332 @@
       </w:r>
       <w:r>
         <w:rPr>
-          <w:i/>
-          <w:iCs/>
-        </w:rPr>
-        <w:t>C’était il y a un an</w:t>
-      </w:r>
-      <w:r>
-        <w:rPr>
-          <w:i/>
+          <w:iCs/>
+        </w:rPr>
+        <w:t>C’était il y a un an…</w:t>
+      </w:r>
+      <w:r>
+        <w:rPr>
+          <w:iCs/>
+        </w:rPr>
+        <w:t xml:space="preserve"> </w:t>
+      </w:r>
+    </w:p>
+    <w:p>
+      <w:bookmarkStart w:id="24" w:name="toc-Paragraph--24"/>
+      <w:bookmarkEnd w:id="24"/>
+      <w:r>
+        <w:t xml:space="preserve">Elvan fut tiré de ses pensées par l’entrée du frère </w:t>
+      </w:r>
+      <w:proofErr w:type="spellStart"/>
+      <w:r>
+        <w:t>Sevian</w:t>
+      </w:r>
+      <w:proofErr w:type="spellEnd"/>
+      <w:r>
+        <w:t>, maître des cérémonies.</w:t>
+      </w:r>
+    </w:p>
+    <w:p>
+      <w:bookmarkStart w:id="25" w:name="toc-Paragraph--25"/>
+      <w:bookmarkEnd w:id="25"/>
+      <w:r>
+        <w:t>« </w:t>
+      </w:r>
+      <w:r>
+        <w:t>Les renaissant sont-ils prêts</w:t>
+      </w:r>
+      <w:r>
+        <w:t> </w:t>
+      </w:r>
+      <w:r>
+        <w:t>? Dit-il avec emphase et force dans la voix. Tous trois articulèrent un oui timide.</w:t>
+      </w:r>
+    </w:p>
+    <w:p>
+      <w:bookmarkStart w:id="26" w:name="toc-Paragraph--26"/>
+      <w:bookmarkEnd w:id="26"/>
+      <w:r>
+        <w:t>- Placez-vous en ligne devant moi. Dévêtez-vous</w:t>
+      </w:r>
+      <w:r>
+        <w:t> </w:t>
+      </w:r>
+      <w:r>
+        <w:t>! Rangez vos habits dans votre sac.</w:t>
+      </w:r>
+    </w:p>
+    <w:p>
+      <w:bookmarkStart w:id="27" w:name="toc-Paragraph--27"/>
+      <w:bookmarkEnd w:id="27"/>
+      <w:r>
+        <w:t>Les jeunes gens obéirent. La nudité, quoiqu’un peu troublante, ne leur était pas pénible. Tous trois se connaissaient suffisamment. Les plus jeunes enfa</w:t>
+      </w:r>
+      <w:r>
+        <w:t>nts eux pourraient être surpris. C</w:t>
+      </w:r>
+      <w:r>
+        <w:t xml:space="preserve">eux qui assistaient à leur premier rituel de renaissance. </w:t>
+      </w:r>
+      <w:r>
+        <w:t>Mais personne dans l’assemblée n’osa même sourire. La vie dans la Tour était cadencée au rythme des rituels. Des plus simples, comme celui du petit-déjeuner collectif, au plus complexe comme celui de la renaissance.</w:t>
+      </w:r>
+    </w:p>
+    <w:p>
+      <w:r>
+        <w:t>Une fois déshabillés, le maître des cérémonies se replaça devant eux et ouvrit la porte du temple.</w:t>
+      </w:r>
+    </w:p>
+    <w:p>
+      <w:bookmarkStart w:id="28" w:name="toc-Paragraph--28"/>
+      <w:bookmarkEnd w:id="28"/>
+      <w:r>
+        <w:t>- Qui vient ici</w:t>
+      </w:r>
+      <w:r>
+        <w:t> </w:t>
+      </w:r>
+      <w:r>
+        <w:t xml:space="preserve">? Demanda au loin le Grand maître </w:t>
+      </w:r>
+      <w:proofErr w:type="spellStart"/>
+      <w:r>
+        <w:t>Kalindahar</w:t>
+      </w:r>
+      <w:proofErr w:type="spellEnd"/>
+      <w:r>
+        <w:t>.</w:t>
+      </w:r>
+    </w:p>
+    <w:p>
+      <w:bookmarkStart w:id="29" w:name="toc-Paragraph--29"/>
+      <w:bookmarkEnd w:id="29"/>
+      <w:r>
+        <w:t>- De jeunes novices désirant s’émanciper</w:t>
+      </w:r>
+      <w:r>
+        <w:t> </w:t>
+      </w:r>
+      <w:r>
+        <w:t>!</w:t>
+      </w:r>
+    </w:p>
+    <w:p>
+      <w:bookmarkStart w:id="30" w:name="toc-Paragraph--30"/>
+      <w:bookmarkEnd w:id="30"/>
+      <w:r>
+        <w:t xml:space="preserve">- Qu’ils entrent à votre suite </w:t>
+      </w:r>
+      <w:proofErr w:type="gramStart"/>
+      <w:r>
+        <w:t>maître</w:t>
+      </w:r>
+      <w:proofErr w:type="gramEnd"/>
+      <w:r>
+        <w:t xml:space="preserve"> des cérémonies et se présentent à l’assemblée d’une voix forte et assurée.</w:t>
+      </w:r>
+      <w:r>
+        <w:t> »</w:t>
+      </w:r>
+    </w:p>
+    <w:p>
+      <w:bookmarkStart w:id="31" w:name="toc-Paragraph--31"/>
+      <w:bookmarkEnd w:id="31"/>
+      <w:r>
+        <w:t xml:space="preserve">Frère </w:t>
+      </w:r>
+      <w:proofErr w:type="spellStart"/>
+      <w:r>
+        <w:t>Sevian</w:t>
+      </w:r>
+      <w:proofErr w:type="spellEnd"/>
+      <w:r>
+        <w:t xml:space="preserve"> entra et tour à tour Leysseen, Ysaël et Elvan entrèrent en prononçant haut et fort leur prénom respectif. Comme pour toutes les cérémonies auxquelles avaient assisté Elvan, il allait à son tour suivre le maître, prononcer les mots appris, faire les gestes répétés. Ce rituel était le plus attendu et le plus redouté des rites qui </w:t>
+      </w:r>
+      <w:r>
+        <w:lastRenderedPageBreak/>
+        <w:t xml:space="preserve">jalonnaient la vie des jeunes novices de la Tour. </w:t>
+      </w:r>
+      <w:r>
+        <w:rPr>
+          <w:iCs/>
+        </w:rPr>
+        <w:t xml:space="preserve">Ça y est, </w:t>
+      </w:r>
+      <w:r>
+        <w:rPr>
+          <w:iCs/>
+        </w:rPr>
+        <w:t>nous y sommes</w:t>
+      </w:r>
+      <w:r>
+        <w:rPr>
           <w:iCs/>
         </w:rPr>
         <w:t>…</w:t>
       </w:r>
+    </w:p>
+    <w:p>
+      <w:bookmarkStart w:id="32" w:name="toc-Paragraph--32"/>
+      <w:bookmarkEnd w:id="32"/>
+      <w:r>
+        <w:t>Le maître des cérémonies les emmena jusqu’au centre du temple devant le bassin sacré que l’on nommait «</w:t>
+      </w:r>
+      <w:r>
+        <w:t> </w:t>
+      </w:r>
+      <w:r>
+        <w:t>la source</w:t>
+      </w:r>
+      <w:r>
+        <w:t> </w:t>
+      </w:r>
+      <w:r>
+        <w:t>». C’étai</w:t>
+      </w:r>
+      <w:r>
+        <w:t>t la première fois en quinze</w:t>
+      </w:r>
+      <w:r>
+        <w:t xml:space="preserve"> ans </w:t>
+      </w:r>
+      <w:r>
+        <w:t>qu’Elvan</w:t>
+      </w:r>
+      <w:r>
+        <w:t xml:space="preserve"> s’approchait aussi près de la source. Pendant toutes ces années d’apprentissage, seuls les frères-parents franchissaient la limite qui séparait le corps du chœur du temple, une mince ligne de cuivre sertie dans le dallage. Devant eux, juste avant le bassin, une étole rouge était posée à même le sol. Sur ce morceau d’étoffe, encadré par deux frères-parents, reposaient trois objets</w:t>
+      </w:r>
+      <w:r>
+        <w:t> </w:t>
+      </w:r>
+      <w:r>
+        <w:t>: une bougie allumée, une coupe remplie d’eau et une pierre polie.</w:t>
+      </w:r>
+    </w:p>
+    <w:p>
+      <w:bookmarkStart w:id="33" w:name="toc-Paragraph--33"/>
+      <w:bookmarkEnd w:id="33"/>
+      <w:r>
+        <w:t>« </w:t>
+      </w:r>
+      <w:r>
+        <w:t>Votre voyage sera difficile. Mais au terme de celui-ci, vous rena</w:t>
+      </w:r>
+      <w:r>
+        <w:t>î</w:t>
+      </w:r>
+      <w:r>
+        <w:t>trez dans la douleur et la lumière. Si vous le jugez utile, prenez un de ces objets et il vous sera donné.</w:t>
+      </w:r>
+    </w:p>
+    <w:p>
+      <w:bookmarkStart w:id="34" w:name="toc-Paragraph--34"/>
+      <w:bookmarkEnd w:id="34"/>
+      <w:r>
+        <w:t>Les trois jeunes gens, firent passer leur sac devant eux et d’une voix déclarèrent</w:t>
+      </w:r>
+      <w:r>
+        <w:t> </w:t>
+      </w:r>
+      <w:r>
+        <w:t>:</w:t>
+      </w:r>
+    </w:p>
+    <w:p>
+      <w:bookmarkStart w:id="35" w:name="toc-Paragraph--35"/>
+      <w:bookmarkEnd w:id="35"/>
+      <w:r>
+        <w:t>- Nos seuls biens sont ici et nous ne demandons rien d’autre</w:t>
+      </w:r>
+      <w:r>
+        <w:t> </w:t>
+      </w:r>
+      <w:r>
+        <w:t>!</w:t>
+      </w:r>
+    </w:p>
+    <w:p>
+      <w:bookmarkStart w:id="36" w:name="toc-Paragraph--36"/>
+      <w:bookmarkEnd w:id="36"/>
+      <w:r>
+        <w:t>- Par ce choix vous avez renoncé à tout ce qui vous lie à votre ancienne vie. Vous laissez la chaleur d’un foyer, vous quittez la douceur d’une table, vous abandonnez la sécurité d’un toit. Vous prenez en main votre vie. Elvan, ne put réprimer un frisson en écoutant le Grand maître parler. Il aperçut dans l’eau, quelque chose qui captiva toute son attention. Le fond du bassin était un trou noir vers lequel un petit plateau à trois marches descendait. Sur la première marche, gisaient d’innombrables pièces d’argent et au milieu un gros anneau de métal retenait une corde qui plongeait dans les abysses. Les paroles du Grand maître revinrent peu à peu à la conscience du jeune homme.</w:t>
+      </w:r>
+    </w:p>
+    <w:p>
+      <w:bookmarkStart w:id="37" w:name="toc-Paragraph--37"/>
+      <w:bookmarkEnd w:id="37"/>
+      <w:r>
+        <w:t>-</w:t>
+      </w:r>
+      <w:r>
+        <w:t>…</w:t>
+      </w:r>
+      <w:r>
+        <w:t xml:space="preserve"> Cette eau sombre et opaque ressemble à l’avenir vers lequel vous vous engagez, inconnu mais plein de promesses. </w:t>
+      </w:r>
+    </w:p>
+    <w:p>
+      <w:r>
+        <w:lastRenderedPageBreak/>
+        <w:t xml:space="preserve">En entendant ces mots, Elvan vit l’eau d’abord se troubler, puis s’assombrir jusqu’à devenir opaque et semblable à une plaque de métal. Il ressentit ce léger picotement qui lui était désormais familier. </w:t>
+      </w:r>
+      <w:r>
+        <w:rPr>
+          <w:iCs/>
+        </w:rPr>
+        <w:t>Jidù-panna, il a modifié la matière</w:t>
+      </w:r>
+      <w:r>
+        <w:t>.</w:t>
+      </w:r>
+      <w:r>
+        <w:t xml:space="preserve"> Il se risqua à jeter un œil vers son ami et vit la chair de poule sur ses bras. Ces constats au lieu de l’effrayer, le rassérénèrent. La magie était son domaine et celle mise en œuvre à cet instant n’était pas destinée à leur nuire.</w:t>
+      </w:r>
+    </w:p>
+    <w:p>
+      <w:bookmarkStart w:id="38" w:name="toc-Paragraph--38"/>
+      <w:bookmarkEnd w:id="38"/>
+      <w:r>
+        <w:t>-</w:t>
+      </w:r>
+      <w:r>
+        <w:t>…</w:t>
+      </w:r>
+      <w:r>
+        <w:t xml:space="preserve"> Plongez tour à tour votre main et prenez ce que la source vous offre</w:t>
+      </w:r>
+      <w:r>
+        <w:t> </w:t>
+      </w:r>
+      <w:r>
+        <w:t>; Héritage de votre passé pour votre renouveau.</w:t>
+      </w:r>
+    </w:p>
+    <w:p>
+      <w:bookmarkStart w:id="39" w:name="toc-Paragraph--39"/>
+      <w:bookmarkEnd w:id="39"/>
+      <w:r>
+        <w:t>Chacun d’eux, prit une poignée de pièces et la glissa dans leur sac.</w:t>
+      </w:r>
+    </w:p>
+    <w:p>
+      <w:bookmarkStart w:id="40" w:name="toc-Paragraph--40"/>
+      <w:bookmarkEnd w:id="40"/>
+      <w:r>
+        <w:t>-</w:t>
+      </w:r>
+      <w:r>
+        <w:t>…</w:t>
+      </w:r>
+      <w:r>
+        <w:t xml:space="preserve"> Entrez maintenant dans la source, et suivez le lien. Ce lien est le seul lien de retour, mais ne faiblissez jamais dans votre volonté et avancez vers la lumière. </w:t>
+      </w:r>
+      <w:r>
+        <w:rPr>
+          <w:iCs/>
+        </w:rPr>
+        <w:t>La corde !</w:t>
+      </w:r>
       <w:r>
         <w:rPr>
           <w:i/>
@@ -991,415 +1315,145 @@
         </w:rPr>
         <w:t xml:space="preserve"> </w:t>
       </w:r>
-    </w:p>
-    <w:p>
-      <w:bookmarkStart w:id="23" w:name="toc-Paragraph--24"/>
-      <w:bookmarkEnd w:id="23"/>
-      <w:r>
-        <w:t>Elvan fut tiré de ses pensées par l’entrée du frère Sevian, maître des cérémonies.</w:t>
-      </w:r>
-    </w:p>
-    <w:p>
-      <w:bookmarkStart w:id="24" w:name="toc-Paragraph--25"/>
-      <w:bookmarkEnd w:id="24"/>
-      <w:r>
-        <w:t>- Les renaissant sont-ils prêts</w:t>
-      </w:r>
-      <w:r>
-        <w:t> </w:t>
-      </w:r>
-      <w:r>
-        <w:t>? Dit-il avec emphase et force dans la voix. Tous trois articulèrent un oui timide.</w:t>
-      </w:r>
-    </w:p>
-    <w:p>
-      <w:bookmarkStart w:id="25" w:name="toc-Paragraph--26"/>
-      <w:bookmarkEnd w:id="25"/>
-      <w:r>
-        <w:t>- Placez-vous en ligne devant moi. Dévêtez-vous</w:t>
-      </w:r>
-      <w:r>
-        <w:t> </w:t>
-      </w:r>
-      <w:r>
-        <w:t>! Rangez vos habits dans votre sac.</w:t>
-      </w:r>
-    </w:p>
-    <w:p>
-      <w:bookmarkStart w:id="26" w:name="toc-Paragraph--27"/>
-      <w:bookmarkEnd w:id="26"/>
-      <w:r>
-        <w:t>Les jeunes gens obéirent. La nudité, quoiqu’un peu troublante, ne leur était pas pénible. Tous trois se connaissaient suffisamment. Les plus jeunes enfa</w:t>
-      </w:r>
-      <w:r>
-        <w:t>nts eux pourraient être surpris. C</w:t>
-      </w:r>
-      <w:r>
-        <w:t>eux qui assistaient à leur premier rituel de renaissance. Une fois déshabillés, le maître des cérémonies se replaça devant eux et ouvrit la porte du temple.</w:t>
-      </w:r>
-    </w:p>
-    <w:p>
-      <w:bookmarkStart w:id="27" w:name="toc-Paragraph--28"/>
-      <w:bookmarkEnd w:id="27"/>
-      <w:r>
-        <w:t>- Qui vient ici</w:t>
-      </w:r>
-      <w:r>
-        <w:t> </w:t>
-      </w:r>
-      <w:r>
-        <w:t>? Demanda au loin le Grand maître Kalindahar.</w:t>
-      </w:r>
-    </w:p>
-    <w:p>
-      <w:bookmarkStart w:id="28" w:name="toc-Paragraph--29"/>
-      <w:bookmarkEnd w:id="28"/>
-      <w:r>
-        <w:t>- De jeunes novices désirant s’émanciper</w:t>
-      </w:r>
-      <w:r>
-        <w:t> </w:t>
-      </w:r>
-      <w:r>
-        <w:t>!</w:t>
-      </w:r>
-    </w:p>
-    <w:p>
-      <w:bookmarkStart w:id="29" w:name="toc-Paragraph--30"/>
-      <w:bookmarkEnd w:id="29"/>
-      <w:r>
-        <w:t>- Qu’ils entrent à votre suite maître des cérémonies et se présentent à l’assemblée d’une voix forte et assurée.</w:t>
-      </w:r>
-    </w:p>
-    <w:p>
-      <w:bookmarkStart w:id="30" w:name="toc-Paragraph--31"/>
-      <w:bookmarkEnd w:id="30"/>
-      <w:r>
-        <w:t xml:space="preserve">Frère Sevian entra et tour à tour Leysseen, Ysaël et Elvan entrèrent en prononçant haut et fort leur prénom respectif. Comme pour toutes les cérémonies auxquelles avaient assisté Elvan, il allait à son tour suivre le maître, prononcer les mots appris, faire les gestes répétés. Ce rituel était le plus attendu et le plus redouté des rites qui jalonnaient la vie des jeunes novices de la Tour. </w:t>
-      </w:r>
-      <w:r>
-        <w:rPr>
-          <w:i/>
-          <w:iCs/>
-        </w:rPr>
-        <w:t>Ça y est, on y est</w:t>
-      </w:r>
-      <w:r>
-        <w:rPr>
-          <w:i/>
-          <w:iCs/>
-        </w:rPr>
+      <w:r>
+        <w:rPr>
+          <w:iCs/>
+        </w:rPr>
+        <w:t>Se souvint Elvan.</w:t>
+      </w:r>
+    </w:p>
+    <w:p>
+      <w:bookmarkStart w:id="41" w:name="toc-Paragraph--41"/>
+      <w:bookmarkEnd w:id="41"/>
+      <w:r>
+        <w:t>Leysseen, Ysaël puis Elvan pénétrèrent dans le bassin. Ils inspiraient par saccades rapides comme on le leur avait appris, puis prirent une profonde inspiration et disparurent aux yeux des autres jeunes fascinés. L’eau n’avait pas bougé, elle n’avait pas eu une ride lorsque les corps avaient plongé en son sein. Lorsqu’elle redevint claire, les jeunes gens avaient disparu définitivement.</w:t>
+      </w:r>
+    </w:p>
+    <w:p>
+      <w:bookmarkStart w:id="42" w:name="toc-Paragraph--42"/>
+      <w:bookmarkEnd w:id="42"/>
+      <w:r>
+        <w:t>- Une nouvelle page se termine. De nouveaux livres vont écrire la vie de nos anciens novices. Réjouissez-vous mes enfants de cette renaissance et accompagnez-les de vos pensées</w:t>
+      </w:r>
+      <w:r>
         <w:t>…</w:t>
       </w:r>
-    </w:p>
-    <w:p>
-      <w:bookmarkStart w:id="31" w:name="toc-Paragraph--32"/>
-      <w:bookmarkEnd w:id="31"/>
-      <w:r>
-        <w:t>Le maître des cérémonies les emmena jusqu’au centre du temple devant le bassin sacré que l’on nommait «</w:t>
-      </w:r>
-      <w:r>
-        <w:t> </w:t>
-      </w:r>
-      <w:r>
-        <w:t>la source</w:t>
-      </w:r>
-      <w:r>
-        <w:t> </w:t>
-      </w:r>
-      <w:r>
-        <w:t>». C’étai</w:t>
-      </w:r>
-      <w:r>
-        <w:t>t la première fois en quinze</w:t>
-      </w:r>
-      <w:r>
-        <w:t xml:space="preserve"> ans </w:t>
-      </w:r>
-      <w:r>
-        <w:t>qu’Elvan</w:t>
-      </w:r>
-      <w:r>
-        <w:t xml:space="preserve"> s’approchait aussi près de la source. Pendant toutes ces années d’apprentissage, seuls les frères-parents franchissaient la limite qui séparait le corps du chœur du temple, une mince ligne de cuivre sertie dans le dallage. Devant eux, </w:t>
+      <w:bookmarkStart w:id="43" w:name="toc-Paragraph--43"/>
+      <w:bookmarkEnd w:id="43"/>
+      <w:r>
+        <w:t> »</w:t>
+      </w:r>
+    </w:p>
+    <w:p>
+      <w:r>
+        <w:t>Les dernières paroles du grand maître se perdirent dans le flou tourbillonnant de l’eau recouvrant leurs visages et étouffant leurs sens.</w:t>
+      </w:r>
+      <w:bookmarkStart w:id="44" w:name="toc-Paragraph--44"/>
+      <w:bookmarkEnd w:id="44"/>
+      <w:r>
+        <w:t xml:space="preserve"> </w:t>
+      </w:r>
+      <w:r>
+        <w:t>Opaque, la vase remontait en volutes denses, obstruant une vue déjà troublée par l’eau chargée de particules de roches érodées, raclées et charriées dans les boyaux sombres du siphon.</w:t>
+      </w:r>
+    </w:p>
+    <w:p>
+      <w:bookmarkStart w:id="45" w:name="toc-Paragraph--45"/>
+      <w:bookmarkEnd w:id="45"/>
+      <w:r>
+        <w:t>Elvan sentait toujours le contact souple et gluant de mousses vaseuses de la corde</w:t>
+      </w:r>
+      <w:r>
+        <w:t xml:space="preserve"> </w:t>
+      </w:r>
+      <w:r>
+        <w:t xml:space="preserve">guide dans ses mains. Ce fut d’abord un point blanc dans le tourbillon de bulles qui devint rapidement soleil et sa clarté intense, puis l’air. Il aspira bruyamment, dans un raclement </w:t>
       </w:r>
       <w:r>
         <w:lastRenderedPageBreak/>
-        <w:t>juste avant le bassin, une étole rouge était posée à même le sol. Sur ce morceau d’étoffe, encadré par deux frères-parents, reposaient trois objets</w:t>
-      </w:r>
-      <w:r>
-        <w:t> </w:t>
-      </w:r>
-      <w:r>
-        <w:t>: une bougie allumée, une coupe remplie d’eau et une pierre polie.</w:t>
-      </w:r>
-    </w:p>
-    <w:p>
-      <w:bookmarkStart w:id="32" w:name="toc-Paragraph--33"/>
-      <w:bookmarkEnd w:id="32"/>
-      <w:r>
-        <w:t>- Votre voyage sera difficile. Mais au terme de celui-ci, vous rena</w:t>
-      </w:r>
-      <w:r>
-        <w:t>î</w:t>
-      </w:r>
-      <w:r>
-        <w:t>trez dans la douleur et la lumière. Si vous le jugez utile, prenez un de ces objets et il vous sera donné.</w:t>
-      </w:r>
-    </w:p>
-    <w:p>
-      <w:bookmarkStart w:id="33" w:name="toc-Paragraph--34"/>
-      <w:bookmarkEnd w:id="33"/>
-      <w:r>
-        <w:t>Les trois jeunes gens, firent passer leur sac devant eux et d’une voix déclarèrent</w:t>
-      </w:r>
-      <w:r>
-        <w:t> </w:t>
-      </w:r>
-      <w:r>
-        <w:t>:</w:t>
-      </w:r>
-    </w:p>
-    <w:p>
-      <w:bookmarkStart w:id="34" w:name="toc-Paragraph--35"/>
-      <w:bookmarkEnd w:id="34"/>
-      <w:r>
-        <w:t>- Nos seuls biens sont ici et nous ne demandons rien d’autre</w:t>
-      </w:r>
-      <w:r>
-        <w:t> </w:t>
-      </w:r>
-      <w:r>
-        <w:t>!</w:t>
-      </w:r>
-    </w:p>
-    <w:p>
-      <w:bookmarkStart w:id="35" w:name="toc-Paragraph--36"/>
-      <w:bookmarkEnd w:id="35"/>
-      <w:r>
-        <w:t>- Par ce choix vous avez renoncé à tout ce qui vous lie à votre ancienne vie. Vous laissez la chaleur d’un foyer, vous quittez la douceur d’une table, vous abandonnez la sécurité d’un toit. Vous prenez en main votre vie. Elvan, ne put réprimer un frisson en écoutant le Grand maître parler. Il aperçut dans l’eau, quelque chose qui captiva toute son attention. Le fond du bassin était un trou noir vers lequel un petit plateau à trois marches descendait. Sur la première marche, gisaient d’innombrables pièces d’argent et au milieu un gros anneau de métal retenait une corde qui plongeait dans les abysses. Les paroles du Grand maître revinrent peu à peu à la conscience du jeune homme.</w:t>
-      </w:r>
-    </w:p>
-    <w:p>
-      <w:bookmarkStart w:id="36" w:name="toc-Paragraph--37"/>
-      <w:bookmarkEnd w:id="36"/>
-      <w:r>
-        <w:t>-</w:t>
-      </w:r>
-      <w:r>
+        <w:t>douloureux, l’oxygène br</w:t>
+      </w:r>
+      <w:r>
+        <w:t>û</w:t>
+      </w:r>
+      <w:r>
+        <w:t xml:space="preserve">lant de l’atmosphère du désert, et jaillit dans une gerbe écumante au centre de l’oasis. </w:t>
+      </w:r>
+      <w:r>
+        <w:rPr>
+          <w:i/>
+          <w:iCs/>
+        </w:rPr>
+        <w:t>Douleur et lumière</w:t>
+      </w:r>
+      <w:r>
+        <w:rPr>
+          <w:i/>
+          <w:iCs/>
+        </w:rPr>
         <w:t>…</w:t>
       </w:r>
-      <w:r>
-        <w:t xml:space="preserve"> Cette eau sombre et opaque ressemble à l’avenir vers lequel vous vous engagez, inconnu mais plein de promesses. En entendant ces mots, Elvan vit l’eau d’abord se troubler, puis s’assombrir jusqu’à devenir opaque et semblable à une plaque de métal. Il ressentit ce léger picotement qui lui était désormais familier. </w:t>
-      </w:r>
-      <w:r>
-        <w:rPr>
-          <w:i/>
-          <w:iCs/>
-        </w:rPr>
-        <w:t>Jidù-panna, il a modifié la matière</w:t>
-      </w:r>
-      <w:r>
-        <w:t>. Il se risqua à jeter un œil vers son ami et vit la chair de poule sur ses bras. Ces constats au lieu de l’effrayer, le rassérénèrent. La magie était son domaine et celle mise en œuvre à cet instant n’était pas destinée à leur nuire.</w:t>
-      </w:r>
-    </w:p>
-    <w:p>
-      <w:bookmarkStart w:id="37" w:name="toc-Paragraph--38"/>
-      <w:bookmarkEnd w:id="37"/>
-      <w:r>
-        <w:t>-</w:t>
-      </w:r>
-      <w:r>
-        <w:t>…</w:t>
-      </w:r>
-      <w:r>
-        <w:t xml:space="preserve"> Plongez tour à tour votre main et prenez ce que la source vous offre</w:t>
-      </w:r>
-      <w:r>
-        <w:t> </w:t>
-      </w:r>
-      <w:r>
-        <w:t>; Héritage de votre passé pour votre renouveau.</w:t>
-      </w:r>
-    </w:p>
-    <w:p>
-      <w:bookmarkStart w:id="38" w:name="toc-Paragraph--39"/>
-      <w:bookmarkEnd w:id="38"/>
-      <w:r>
-        <w:lastRenderedPageBreak/>
-        <w:t>Chacun d’eux, prit une poignée de pièces et la glissa dans leur sac.</w:t>
-      </w:r>
-    </w:p>
-    <w:p>
-      <w:bookmarkStart w:id="39" w:name="toc-Paragraph--40"/>
-      <w:bookmarkEnd w:id="39"/>
-      <w:r>
-        <w:t>-</w:t>
-      </w:r>
-      <w:r>
-        <w:t>…</w:t>
-      </w:r>
-      <w:r>
-        <w:t xml:space="preserve"> Entrez maintenant dans la source, et suivez le lien. Ce lien est le seul lien de retour, mais ne faiblissez jamais dans votre volonté et avancez vers la lumière. </w:t>
-      </w:r>
-      <w:r>
-        <w:rPr>
-          <w:i/>
-          <w:iCs/>
-        </w:rPr>
-        <w:t>La corde</w:t>
-      </w:r>
-      <w:r>
-        <w:rPr>
-          <w:i/>
-          <w:iCs/>
-        </w:rPr>
-        <w:t> </w:t>
-      </w:r>
-      <w:r>
-        <w:rPr>
-          <w:i/>
-          <w:iCs/>
-        </w:rPr>
-        <w:t>!</w:t>
-      </w:r>
-      <w:r>
-        <w:rPr>
-          <w:i/>
-          <w:iCs/>
-        </w:rPr>
+    </w:p>
+    <w:p>
+      <w:bookmarkStart w:id="46" w:name="toc-Paragraph--46"/>
+      <w:bookmarkEnd w:id="46"/>
+      <w:r>
+        <w:t xml:space="preserve">Le jour était déjà bas sur l’horizon. Elvan se hissa sur la berge et roula sur le dos, rejoint bientôt par Ysaël et Leysseen. </w:t>
+      </w:r>
+      <w:r>
+        <w:rPr>
+          <w:i/>
+          <w:iCs/>
+        </w:rPr>
+        <w:t>Le grand œil</w:t>
+      </w:r>
+      <w:r>
+        <w:rPr>
+          <w:i/>
+          <w:iCs/>
+        </w:rPr>
+        <w:t> </w:t>
+      </w:r>
+      <w:r>
+        <w:rPr>
+          <w:i/>
+          <w:iCs/>
+        </w:rPr>
+        <w:t>! Ô Eù</w:t>
+      </w:r>
+      <w:r>
         <w:t xml:space="preserve"> </w:t>
       </w:r>
       <w:r>
-        <w:rPr>
-          <w:iCs/>
-        </w:rPr>
-        <w:t>Se souvint Elvan.</w:t>
-      </w:r>
-    </w:p>
-    <w:p>
-      <w:bookmarkStart w:id="40" w:name="toc-Paragraph--41"/>
-      <w:bookmarkEnd w:id="40"/>
-      <w:r>
-        <w:t>Leysseen, Ysaël puis Elvan pénétrèrent dans le bassin. Ils inspiraient par saccades rapides comme on le leur avait appris, puis prirent une profonde inspiration et disparurent aux yeux des autres jeunes fascinés. L’eau n’avait pas bougé, elle n’avait pas eu une ride lorsque les corps avaient plongé en son sein. Lorsqu’elle redevint claire, les jeunes gens avaient disparu définitivement.</w:t>
-      </w:r>
-    </w:p>
-    <w:p>
-      <w:bookmarkStart w:id="41" w:name="toc-Paragraph--42"/>
-      <w:bookmarkEnd w:id="41"/>
-      <w:r>
-        <w:t>- Une nouvelle page se termine. De nouveaux livres vont écrire la vie de nos anciens novices. Réjouissez-vous mes enfants de cette renaissance et accompagnez-les de vos pensées</w:t>
-      </w:r>
-      <w:r>
-        <w:t>…</w:t>
-      </w:r>
-      <w:bookmarkStart w:id="42" w:name="toc-Paragraph--43"/>
-      <w:bookmarkEnd w:id="42"/>
-      <w:r>
-        <w:t xml:space="preserve"> </w:t>
-      </w:r>
-    </w:p>
-    <w:p>
-      <w:r>
-        <w:t>Les dernières paroles du grand maître se perdirent dans le flou tourbillonnant de l’eau recouvrant leurs visages et étouffant leurs sens.</w:t>
-      </w:r>
-      <w:bookmarkStart w:id="43" w:name="toc-Paragraph--44"/>
-      <w:bookmarkEnd w:id="43"/>
-      <w:r>
-        <w:t xml:space="preserve"> </w:t>
-      </w:r>
-      <w:r>
-        <w:t>Opaque, la vase remontait en volutes denses, obstruant une vue déjà troublée par l’eau chargée de particules de roches érodées, raclées et charriées dans les boyaux sombres du siphon.</w:t>
-      </w:r>
-    </w:p>
-    <w:p>
-      <w:bookmarkStart w:id="44" w:name="toc-Paragraph--45"/>
-      <w:bookmarkEnd w:id="44"/>
-      <w:r>
-        <w:t>Elvan sentait toujours le contact souple et gluant de mousses vaseuses de la corde</w:t>
-      </w:r>
-      <w:r>
-        <w:t xml:space="preserve"> </w:t>
-      </w:r>
-      <w:r>
-        <w:t>guide dans ses mains. Ce fut d’abord un point blanc dans le tourbillon de bulles qui devint rapidement soleil et sa clarté intense, puis l’air. Il aspira bruyamment, dans un raclement douloureux, l’oxygène br</w:t>
+        <w:t xml:space="preserve">- </w:t>
+      </w:r>
+      <w:r>
+        <w:t xml:space="preserve">fruit du Dieu unique importé par les colons et la croyance en une force créatrice et protectrice de Vie chez les </w:t>
+      </w:r>
+      <w:proofErr w:type="spellStart"/>
+      <w:r>
+        <w:t>annouvéens</w:t>
+      </w:r>
+      <w:proofErr w:type="spellEnd"/>
+      <w:r>
+        <w:t>, l’addition de toutes les âmes arrivées à l’état de conscience ultime. Quelle merveille, quel spectacle</w:t>
+      </w:r>
+      <w:r>
+        <w:t> </w:t>
+      </w:r>
+      <w:r>
+        <w:t>! Ses yeux lui faisaient mal, mais il ne pouvait pas se résigner à les fermer, se priver du spectacle neuf de son premier couché de soleil. Plaisir prolongé jusqu’à la douleur, qui nous fait hésiter, entre émotion et br</w:t>
       </w:r>
       <w:r>
         <w:t>û</w:t>
       </w:r>
       <w:r>
-        <w:t xml:space="preserve">lant de l’atmosphère du désert, et jaillit dans une gerbe écumante au centre de l’oasis. </w:t>
-      </w:r>
-      <w:r>
-        <w:rPr>
-          <w:i/>
-          <w:iCs/>
-        </w:rPr>
-        <w:t>Douleur et lumière</w:t>
-      </w:r>
-      <w:r>
-        <w:rPr>
-          <w:i/>
-          <w:iCs/>
-        </w:rPr>
-        <w:t>…</w:t>
-      </w:r>
-    </w:p>
-    <w:p>
-      <w:bookmarkStart w:id="45" w:name="toc-Paragraph--46"/>
-      <w:bookmarkEnd w:id="45"/>
-      <w:r>
-        <w:t xml:space="preserve">Le jour était déjà bas sur l’horizon. Elvan se hissa sur la berge et roula sur le dos, rejoint bientôt par Ysaël et Leysseen. </w:t>
-      </w:r>
-      <w:r>
-        <w:rPr>
-          <w:i/>
-          <w:iCs/>
-        </w:rPr>
-        <w:t>Le grand œil</w:t>
-      </w:r>
-      <w:r>
-        <w:rPr>
-          <w:i/>
-          <w:iCs/>
-        </w:rPr>
-        <w:t> </w:t>
-      </w:r>
-      <w:r>
-        <w:rPr>
-          <w:i/>
-          <w:iCs/>
-        </w:rPr>
-        <w:t>! Ô Eù</w:t>
-      </w:r>
-      <w:r>
-        <w:t xml:space="preserve"> </w:t>
-      </w:r>
-      <w:r>
-        <w:t xml:space="preserve">- </w:t>
-      </w:r>
-      <w:r>
-        <w:t>fruit du Dieu unique importé par les colons et la croyance en une force créatrice et protectrice de Vie chez les annouvéens, l’addition de toutes les âmes arrivées à l’état de conscience ultime. Quelle merveille, quel spectacle</w:t>
-      </w:r>
-      <w:r>
-        <w:t> </w:t>
-      </w:r>
-      <w:r>
-        <w:t xml:space="preserve">! Ses yeux lui faisaient mal, mais il ne pouvait pas se résigner à les fermer, se priver du spectacle neuf de son premier couché de soleil. Plaisir prolongé jusqu’à la douleur, </w:t>
-      </w:r>
-      <w:r>
-        <w:lastRenderedPageBreak/>
-        <w:t>qui nous fait hésiter, entre émotion et br</w:t>
-      </w:r>
-      <w:r>
-        <w:t>û</w:t>
-      </w:r>
-      <w:r>
         <w:t>lure, sur la nature des larmes.</w:t>
       </w:r>
     </w:p>
     <w:p>
-      <w:bookmarkStart w:id="46" w:name="toc-Paragraph--47"/>
-      <w:bookmarkEnd w:id="46"/>
+      <w:bookmarkStart w:id="47" w:name="toc-Paragraph--47"/>
+      <w:bookmarkEnd w:id="47"/>
       <w:r>
         <w:t>Ils ne virent pas immédiatement</w:t>
       </w:r>
@@ -1422,8 +1476,8 @@
       <w:pPr>
         <w:pStyle w:val="Titre1"/>
       </w:pPr>
-      <w:bookmarkStart w:id="47" w:name="toc-Paragraph--48"/>
-      <w:bookmarkEnd w:id="47"/>
+      <w:bookmarkStart w:id="48" w:name="toc-Paragraph--48"/>
+      <w:bookmarkEnd w:id="48"/>
       <w:r>
         <w:lastRenderedPageBreak/>
         <w:t>2 La caravane</w:t>
@@ -1474,10 +1528,16 @@
         <w:t xml:space="preserve"> </w:t>
       </w:r>
       <w:r>
-        <w:t>Lac-N’Cy (Maamù IV</w:t>
-      </w:r>
-      <w:bookmarkStart w:id="48" w:name="_GoBack"/>
-      <w:bookmarkEnd w:id="48"/>
+        <w:t>Lac-</w:t>
+      </w:r>
+      <w:proofErr w:type="spellStart"/>
+      <w:r>
+        <w:t>N’Cy</w:t>
+      </w:r>
+      <w:proofErr w:type="spellEnd"/>
+      <w:r>
+        <w:t xml:space="preserve"> (Maamù IV</w:t>
+      </w:r>
       <w:r>
         <w:t>.17.5</w:t>
       </w:r>
@@ -1512,20 +1572,42 @@
       </w:r>
       <w:r>
         <w:rPr>
-          <w:i/>
-          <w:iCs/>
-        </w:rPr>
-        <w:t>Des Sethiens, des caravaniers du grand désert de Chanseth. Les voilà donc</w:t>
-      </w:r>
-      <w:r>
-        <w:rPr>
-          <w:i/>
-          <w:iCs/>
-        </w:rPr>
-        <w:t>…</w:t>
-      </w:r>
-    </w:p>
-    <w:p>
+          <w:iCs/>
+        </w:rPr>
+        <w:t xml:space="preserve">Des </w:t>
+      </w:r>
+      <w:proofErr w:type="spellStart"/>
+      <w:r>
+        <w:rPr>
+          <w:iCs/>
+        </w:rPr>
+        <w:t>Sethiens</w:t>
+      </w:r>
+      <w:proofErr w:type="spellEnd"/>
+      <w:r>
+        <w:rPr>
+          <w:iCs/>
+        </w:rPr>
+        <w:t xml:space="preserve">, </w:t>
+      </w:r>
+      <w:r>
+        <w:rPr>
+          <w:iCs/>
+        </w:rPr>
+        <w:t xml:space="preserve">se rappela-t-il, </w:t>
+      </w:r>
+      <w:r>
+        <w:rPr>
+          <w:iCs/>
+        </w:rPr>
+        <w:t>des caravaniers du grand désert de Chanseth. Les voilà donc…</w:t>
+      </w:r>
+      <w:r>
+        <w:rPr>
+          <w:iCs/>
+        </w:rPr>
+        <w:t xml:space="preserve"> </w:t>
+      </w:r>
       <w:bookmarkStart w:id="50" w:name="toc-Paragraph--50"/>
       <w:bookmarkEnd w:id="50"/>
       <w:r>
@@ -1535,14 +1617,29 @@
         <w:t>d’Elvan</w:t>
       </w:r>
       <w:r>
-        <w:t xml:space="preserve"> fut coupée par l’arrivée face à lui d’un homme mûr, le silence s’était abattu sur le camp, il reconnut en lui un T’An, guide de la caravane.</w:t>
+        <w:t xml:space="preserve"> fut coupée par l’arrivée</w:t>
+      </w:r>
+      <w:r>
+        <w:t>,</w:t>
+      </w:r>
+      <w:r>
+        <w:t xml:space="preserve"> face à lui</w:t>
+      </w:r>
+      <w:r>
+        <w:t>,</w:t>
+      </w:r>
+      <w:r>
+        <w:t xml:space="preserve"> d’un homme mûr, le silence s’était abattu sur le camp, il reconnut en lui un T’An, guide de la caravane.</w:t>
       </w:r>
     </w:p>
     <w:p>
       <w:bookmarkStart w:id="51" w:name="toc-Paragraph--51"/>
       <w:bookmarkEnd w:id="51"/>
       <w:r>
-        <w:t>- Que les sables vous protègent</w:t>
+        <w:t>« </w:t>
+      </w:r>
+      <w:r>
+        <w:t>Que les sables vous protègent</w:t>
       </w:r>
       <w:r>
         <w:t> </w:t>
@@ -1575,13 +1672,19 @@
       <w:r>
         <w:t>! Mes amis et moi serions honorés si vous pouviez nous laisser une place près de vos tentes et quelques restes de votre repas.</w:t>
       </w:r>
+      <w:r>
+        <w:t> »</w:t>
+      </w:r>
     </w:p>
     <w:p>
       <w:bookmarkStart w:id="53" w:name="toc-Paragraph--53"/>
       <w:bookmarkEnd w:id="53"/>
       <w:r>
+        <w:t xml:space="preserve">Les formules étaient inscrites dans la nuit des temps. Elvan récita sans hésitation des phrases apprises et répétées depuis des années, dans les sombres galeries de la Tour. Il y eut un moment de silence </w:t>
+      </w:r>
+      <w:r>
         <w:lastRenderedPageBreak/>
-        <w:t xml:space="preserve">Les formules étaient inscrites dans la nuit des temps. Elvan récita sans hésitation des phrases apprises et répétées depuis des années, dans les sombres galeries de la Tour. Il y eut un moment de silence où les trois jeunes voyageurs, appréhendèrent le gouffre qui les séparait de la vie à la surface. </w:t>
+        <w:t xml:space="preserve">où les trois jeunes voyageurs, appréhendèrent le gouffre qui les séparait de la vie à la surface. </w:t>
       </w:r>
       <w:r>
         <w:rPr>
@@ -1612,7 +1715,15 @@
       <w:bookmarkStart w:id="54" w:name="toc-Paragraph--54"/>
       <w:bookmarkEnd w:id="54"/>
       <w:r>
-        <w:t>T’An Acharb les accueillit dans sa tente. Soutenue par deux poteaux d’environ trois mètres, une grande toile épaisse et brune retombait loin sur les côtés, couvrant ainsi un espace d’à peu près six mètres sur six. Au centre, étaient disposés des coussins de cuir ornés de broderies géométriques. Ils encadraient un immense plateau de métal jaune, finement ciselé, sur lequel reposaient des assiettes et des plats de terre, dans lesquels fumait un rago</w:t>
+        <w:t xml:space="preserve">T’An </w:t>
+      </w:r>
+      <w:proofErr w:type="spellStart"/>
+      <w:r>
+        <w:t>Acharb</w:t>
+      </w:r>
+      <w:proofErr w:type="spellEnd"/>
+      <w:r>
+        <w:t xml:space="preserve"> les accueillit dans sa tente. Soutenue par deux poteaux d’environ trois mètres, une grande toile épaisse et brune retombait loin sur les côtés, couvrant ainsi un espace d’à peu près six mètres sur six. Au centre, étaient disposés des coussins de cuir ornés de broderies géométriques. Ils encadraient un immense plateau de métal jaune, finement ciselé, sur lequel reposaient des assiettes et des plats de terre, dans lesquels fumait un rago</w:t>
       </w:r>
       <w:r>
         <w:t>û</w:t>
@@ -1676,23 +1787,33 @@
       <w:bookmarkStart w:id="58" w:name="toc-Paragraph--58"/>
       <w:bookmarkEnd w:id="58"/>
       <w:r>
-        <w:t xml:space="preserve">- En vérité, je ne suis pas membre du clergé. Elvan portait l’opale noire, signe de sa foi, mais la couleur indiquait aussi qu’il n’était que </w:t>
+        <w:t>- En vérité, je ne suis pas membre du clergé. Elvan portait l’opale noire, signe de sa foi, mais la couleur indiquait aussi qu’il n’était que croyant, en aucun cas membre du clergé.</w:t>
+      </w:r>
+      <w:r>
+        <w:t xml:space="preserve"> Le bijou était fixé sur le front et la pierre sertie comme un joyau. Dans d’autres régions d’Annwfn, les croyants ne portaient qu’un diadème, orné au centre </w:t>
       </w:r>
       <w:r>
         <w:lastRenderedPageBreak/>
-        <w:t>croyant, en aucun cas membre du clergé.</w:t>
-      </w:r>
-      <w:r>
-        <w:t xml:space="preserve"> Le bijou était fixé sur le front et la pierre sertie comme un joyau. Dans d’autres régions d’Annwfn, les croyants ne portaient qu’un diadème, orné au centre de l’opale, mais la majorité des croyants la fixait sur leur front. L</w:t>
-      </w:r>
-      <w:r>
-        <w:t>es mots d</w:t>
+        <w:t>de l’opale, mais la majorité des croyants la fixait sur leur front. L</w:t>
+      </w:r>
+      <w:r>
+        <w:t xml:space="preserve">es mots </w:t>
+      </w:r>
+      <w:proofErr w:type="gramStart"/>
+      <w:r>
+        <w:t>d</w:t>
       </w:r>
       <w:r>
         <w:t xml:space="preserve">e </w:t>
       </w:r>
-      <w:r>
-        <w:t xml:space="preserve">Acharb l’avaient troublé. </w:t>
+      <w:proofErr w:type="spellStart"/>
+      <w:r>
+        <w:t>Acharb</w:t>
+      </w:r>
+      <w:proofErr w:type="spellEnd"/>
+      <w:proofErr w:type="gramEnd"/>
+      <w:r>
+        <w:t xml:space="preserve"> l’avaient troublé. </w:t>
       </w:r>
       <w:r>
         <w:rPr>
@@ -1811,26 +1932,49 @@
       <w:bookmarkStart w:id="62" w:name="toc-Paragraph--62"/>
       <w:bookmarkEnd w:id="62"/>
       <w:r>
-        <w:t>- Pourrons-nous bénéficier de votre protection jusqu’à T’An-T’Aï</w:t>
-      </w:r>
-      <w:r>
-        <w:t> </w:t>
-      </w:r>
-      <w:r>
-        <w:t>? Ysaël se retourna vers son frère, surprise de sa question. Ils n’en avaient pas parlé tous les trois, et là, comme s’il était le chef autoproclamé, Elvan prenait une décision pour eux. Elle se rembrunit et attendit la réponse d</w:t>
+        <w:t>- Pourrons-nous bénéficier de votre protection jusqu’à T’</w:t>
+      </w:r>
+      <w:proofErr w:type="spellStart"/>
+      <w:r>
+        <w:t>An-T’Aï</w:t>
+      </w:r>
+      <w:proofErr w:type="spellEnd"/>
+      <w:r>
+        <w:t> </w:t>
+      </w:r>
+      <w:r>
+        <w:t xml:space="preserve">? Ysaël se retourna vers son frère, surprise de sa question. Ils n’en avaient pas parlé tous les trois, et là, comme s’il était le chef autoproclamé, Elvan prenait une décision pour eux. Elle se rembrunit et attendit la réponse </w:t>
+      </w:r>
+      <w:proofErr w:type="gramStart"/>
+      <w:r>
+        <w:t>d</w:t>
       </w:r>
       <w:r>
         <w:t xml:space="preserve">e </w:t>
       </w:r>
-      <w:r>
-        <w:t>Acharb.</w:t>
+      <w:proofErr w:type="spellStart"/>
+      <w:r>
+        <w:t>Acharb</w:t>
+      </w:r>
+      <w:proofErr w:type="spellEnd"/>
+      <w:proofErr w:type="gramEnd"/>
+      <w:r>
+        <w:t>.</w:t>
       </w:r>
     </w:p>
     <w:p>
       <w:bookmarkStart w:id="63" w:name="toc-Paragraph--63"/>
       <w:bookmarkEnd w:id="63"/>
       <w:r>
-        <w:t xml:space="preserve">- Il vous faudra vivre selon nos usages, travailler au bon fonctionnement du camp, et à la bonne marche de la caravane. </w:t>
+        <w:t xml:space="preserve">- Il vous faudra vivre selon nos usages, </w:t>
+      </w:r>
+      <w:proofErr w:type="gramStart"/>
+      <w:r>
+        <w:t>travailler</w:t>
+      </w:r>
+      <w:proofErr w:type="gramEnd"/>
+      <w:r>
+        <w:t xml:space="preserve"> au bon fonctionnement du camp, et à la bonne marche de la caravane. </w:t>
       </w:r>
       <w:r>
         <w:rPr>
@@ -1847,13 +1991,31 @@
       <w:bookmarkStart w:id="64" w:name="toc-Paragraph--64"/>
       <w:bookmarkEnd w:id="64"/>
       <w:r>
-        <w:t>T’An Acharb se leva et tous firent de même. Il appela un jeune homme qui buvait et plaisantait à l’extérieur, qui répondit au nom d</w:t>
+        <w:t xml:space="preserve">T’An </w:t>
+      </w:r>
+      <w:proofErr w:type="spellStart"/>
+      <w:r>
+        <w:t>Acharb</w:t>
+      </w:r>
+      <w:proofErr w:type="spellEnd"/>
+      <w:r>
+        <w:t xml:space="preserve"> se leva et tous firent de même. Il appela un jeune homme qui buvait et plaisantait à l’extérieur, qui répondit au nom </w:t>
+      </w:r>
+      <w:proofErr w:type="gramStart"/>
+      <w:r>
+        <w:t>d</w:t>
       </w:r>
       <w:r>
         <w:t xml:space="preserve">e </w:t>
       </w:r>
-      <w:r>
-        <w:t>Askenuh.</w:t>
+      <w:proofErr w:type="spellStart"/>
+      <w:r>
+        <w:t>Askenuh</w:t>
+      </w:r>
+      <w:proofErr w:type="spellEnd"/>
+      <w:proofErr w:type="gramEnd"/>
+      <w:r>
+        <w:t>.</w:t>
       </w:r>
     </w:p>
     <w:p>
@@ -1873,17 +2035,21 @@
       <w:bookmarkStart w:id="66" w:name="toc-Paragraph--66"/>
       <w:bookmarkEnd w:id="66"/>
       <w:r>
-        <w:t>- Je ne vous ai pas dit que nous allions à T’An-T’Aï, Jidaï-atah</w:t>
+        <w:t>- Je ne vous ai pas dit que nous allions à T’</w:t>
+      </w:r>
+      <w:proofErr w:type="spellStart"/>
+      <w:r>
+        <w:t>An-T’Aï</w:t>
+      </w:r>
+      <w:proofErr w:type="spellEnd"/>
+      <w:r>
+        <w:t>, Jidaï-atah</w:t>
       </w:r>
       <w:r>
         <w:t>…</w:t>
       </w:r>
       <w:r>
-        <w:t xml:space="preserve"> Son regard alla lentement se planter dans celui d’Ysaël, puis dans un sourire il fit demi-tour. Elvan essaya de répondre mais les mots </w:t>
-      </w:r>
-      <w:r>
-        <w:lastRenderedPageBreak/>
-        <w:t>restèrent figés dans sa bouche. Il le regarda rentrer dans sa tente et surpri</w:t>
+        <w:t xml:space="preserve"> Son regard alla lentement se planter dans celui d’Ysaël, puis dans un sourire il fit demi-tour. Elvan essaya de répondre mais les mots restèrent figés dans sa bouche. Il le regarda rentrer dans sa tente et surpri</w:t>
       </w:r>
       <w:r>
         <w:t>t</w:t>
@@ -1902,13 +2068,30 @@
       <w:bookmarkStart w:id="67" w:name="toc-Paragraph--67"/>
       <w:bookmarkEnd w:id="67"/>
       <w:r>
+        <w:lastRenderedPageBreak/>
         <w:t xml:space="preserve">Malgré l’excitation de la nouveauté le sommeil emporta les jeunes gens rapidement. </w:t>
       </w:r>
       <w:r>
-        <w:t xml:space="preserve">Le lendemain Askenuh les réveilla avant le lever de Krill. </w:t>
-      </w:r>
-      <w:r>
-        <w:t>Le jeune homme aux cheveux bruns et courts ne se départissait jamais de son sourire. Il était à  peine plus petit qu’Elvan</w:t>
+        <w:t xml:space="preserve">Le lendemain </w:t>
+      </w:r>
+      <w:proofErr w:type="spellStart"/>
+      <w:r>
+        <w:t>Askenuh</w:t>
+      </w:r>
+      <w:proofErr w:type="spellEnd"/>
+      <w:r>
+        <w:t xml:space="preserve"> les réveilla avant le lever de Krill. </w:t>
+      </w:r>
+      <w:r>
+        <w:t xml:space="preserve">Le jeune homme aux cheveux bruns et courts ne se </w:t>
+      </w:r>
+      <w:proofErr w:type="spellStart"/>
+      <w:r>
+        <w:t>départissait</w:t>
+      </w:r>
+      <w:proofErr w:type="spellEnd"/>
+      <w:r>
+        <w:t xml:space="preserve"> jamais de son sourire. Il était à  peine plus petit qu’Elvan</w:t>
       </w:r>
       <w:r>
         <w:t>, et sa musculature encore en devenir ne rivalisait pas avec celle de Leysseen. Il</w:t>
@@ -1935,7 +2118,15 @@
         <w:t xml:space="preserve">dans le désert. </w:t>
       </w:r>
       <w:r>
-        <w:t>Les sethiens étaient organisés et la structure hiérarchique semblait très établie, même si les trois amis ne parvenaient pas toujours à s’y retrouver.</w:t>
+        <w:t xml:space="preserve">Les </w:t>
+      </w:r>
+      <w:proofErr w:type="spellStart"/>
+      <w:r>
+        <w:t>sethiens</w:t>
+      </w:r>
+      <w:proofErr w:type="spellEnd"/>
+      <w:r>
+        <w:t xml:space="preserve"> étaient organisés et la structure hiérarchique semblait très établie, même si les trois amis ne parvenaient pas toujours à s’y retrouver.</w:t>
       </w:r>
       <w:r>
         <w:t xml:space="preserve"> Ils apprirent ainsi que tout le clan était du voyage. Elvan était persuadé que seul une partie, les commerçants, étaient </w:t>
@@ -1944,10 +2135,26 @@
         <w:t>en route pour la capitale, mais au vu du nombre il dû se rendre à l’évidence.</w:t>
       </w:r>
       <w:r>
-        <w:t xml:space="preserve"> Le clan d’Acharb n’était pas très grand. Certains abritaient plus de trois mille personnes quand celui du T’An ne dépassait pas les neuf cents âmes. Cela suffisait, cependant à lui donner une voie au conseil du roi comme n’importe quel autre T’An.</w:t>
-      </w:r>
-      <w:r>
-        <w:t xml:space="preserve"> Quelques sous-entendus laissèrent même à penser que la voix d’Acharb était largement respectée. Ainsi l’ancienneté du clan et d’autres critères obscures importaient autant, sinon plus, que le nombre de ses ouailles.</w:t>
+        <w:t xml:space="preserve"> Le clan d’</w:t>
+      </w:r>
+      <w:proofErr w:type="spellStart"/>
+      <w:r>
+        <w:t>Acharb</w:t>
+      </w:r>
+      <w:proofErr w:type="spellEnd"/>
+      <w:r>
+        <w:t xml:space="preserve"> n’était pas très grand. Certains abritaient plus de trois mille personnes quand celui du T’An ne dépassait pas les neuf cents âmes. Cela suffisait, cependant à lui donner une voie au conseil du roi comme n’importe quel autre T’An.</w:t>
+      </w:r>
+      <w:r>
+        <w:t xml:space="preserve"> Quelques sous-entendus laissèrent même à penser que la voix d’</w:t>
+      </w:r>
+      <w:proofErr w:type="spellStart"/>
+      <w:r>
+        <w:t>Acharb</w:t>
+      </w:r>
+      <w:proofErr w:type="spellEnd"/>
+      <w:r>
+        <w:t xml:space="preserve"> était largement respectée. Ainsi l’ancienneté du clan et d’autres critères obscures importaient autant, sinon plus, que le nombre de ses ouailles.</w:t>
       </w:r>
       <w:r>
         <w:t xml:space="preserve">  </w:t>
@@ -1969,11 +2176,19 @@
         <w:t>d’Elvan</w:t>
       </w:r>
       <w:r>
-        <w:t xml:space="preserve"> avaient des difficultés à s’habituer à la lumière intense du jour. Comme ses amis il portait un ample foulard sur l’ensemble de la tête et couvrant une bonne partie du visage. Dans les premiers </w:t>
+        <w:t xml:space="preserve"> avaient des difficultés à s’habituer à la lumière intense du jour. Comme ses amis il portait un ample foulard sur l’ensemble de la tête et couvrant une bonne partie du visage. Dans les premiers temps il avait refusé de le porter, mais à force de douleurs le soir, il avait fini par accepter. Il lui recouvrait également le devant de ses yeux d’une fine couche de son turban pour les protéger. Même avec </w:t>
       </w:r>
       <w:r>
         <w:lastRenderedPageBreak/>
-        <w:t>temps il avait refusé de le porter, mais à force de douleurs le soir, il avait fini par accepter. Il lui recouvrait également le devant de ses yeux d’une fine couche de son turban pour les protéger. Même avec ça, le soir venait et avec, la cuisante douleur au fond du crâne. Il en avait parlé à Askenuh qui n’avait rien dit d’autre que</w:t>
+        <w:t xml:space="preserve">ça, le soir venait et avec, la cuisante douleur au fond du crâne. Il en avait parlé à </w:t>
+      </w:r>
+      <w:proofErr w:type="spellStart"/>
+      <w:r>
+        <w:t>Askenuh</w:t>
+      </w:r>
+      <w:proofErr w:type="spellEnd"/>
+      <w:r>
+        <w:t xml:space="preserve"> qui n’avait rien dit d’autre que</w:t>
       </w:r>
       <w:r>
         <w:t> </w:t>
@@ -2013,7 +2228,15 @@
     </w:p>
     <w:p>
       <w:r>
-        <w:t>- Askenuh m’a dit que vous aviez encore mal aux yeux Jidaï-atah. Permettez</w:t>
+        <w:t xml:space="preserve">- </w:t>
+      </w:r>
+      <w:proofErr w:type="spellStart"/>
+      <w:r>
+        <w:t>Askenuh</w:t>
+      </w:r>
+      <w:proofErr w:type="spellEnd"/>
+      <w:r>
+        <w:t xml:space="preserve"> m’a dit que vous aviez encore mal aux yeux Jidaï-atah. Permettez</w:t>
       </w:r>
       <w:r>
         <w:t> </w:t>
@@ -2068,7 +2291,15 @@
       <w:bookmarkStart w:id="74" w:name="toc-Paragraph--74"/>
       <w:bookmarkEnd w:id="74"/>
       <w:r>
-        <w:t>- Nous n’avons jamais évoqué notre arrivée à T’An-T’Aï. Combien avez-vous récupéré lors de la cérémonie</w:t>
+        <w:t>- Nous n’avons jamais évoqué notre arrivée à T’</w:t>
+      </w:r>
+      <w:proofErr w:type="spellStart"/>
+      <w:r>
+        <w:t>An-T’Aï</w:t>
+      </w:r>
+      <w:proofErr w:type="spellEnd"/>
+      <w:r>
+        <w:t>. Combien avez-vous récupéré lors de la cérémonie</w:t>
       </w:r>
       <w:r>
         <w:t> </w:t>
@@ -2125,7 +2356,15 @@
       <w:bookmarkStart w:id="77" w:name="toc-Paragraph--77"/>
       <w:bookmarkEnd w:id="77"/>
       <w:r>
-        <w:t>Ils n’avaient que très peu parlé de leur future arrivée dans la capitale Sethienne et n’avaient jamais évoqué leur renaissance. Après un rapide décompte, ils disposaient d’une petite fortune de trente</w:t>
+        <w:t xml:space="preserve">Ils n’avaient que très peu parlé de leur future arrivée dans la capitale </w:t>
+      </w:r>
+      <w:proofErr w:type="spellStart"/>
+      <w:r>
+        <w:t>Sethienne</w:t>
+      </w:r>
+      <w:proofErr w:type="spellEnd"/>
+      <w:r>
+        <w:t xml:space="preserve"> et n’avaient jamais évoqué leur renaissance. Après un rapide décompte, ils disposaient d’une petite fortune de trente</w:t>
       </w:r>
       <w:r>
         <w:t xml:space="preserve"> </w:t>
@@ -2137,17 +2376,14 @@
         <w:t xml:space="preserve"> </w:t>
       </w:r>
       <w:r>
-        <w:t xml:space="preserve">une pièces d’argent. Ysaël était fière d’en être responsable </w:t>
-      </w:r>
-      <w:r>
-        <w:lastRenderedPageBreak/>
-        <w:t>pratiquement pour moitié. Elle ne put s’empêcher de railler son frère.</w:t>
+        <w:t>une pièces d’argent. Ysaël était fière d’en être responsable pratiquement pour moitié. Elle ne put s’empêcher de railler son frère.</w:t>
       </w:r>
     </w:p>
     <w:p>
       <w:bookmarkStart w:id="78" w:name="toc-Paragraph--78"/>
       <w:bookmarkEnd w:id="78"/>
       <w:r>
+        <w:lastRenderedPageBreak/>
         <w:t>- Et bien, si on devait compter sur toi pour nous nourrir, on n’irait pas bien loin.</w:t>
       </w:r>
     </w:p>
@@ -2188,12 +2424,21 @@
       <w:r>
         <w:t xml:space="preserve"> Il n’en revenait toujours pas. Tout était réglé au moindre détail. Du lever des caravaniers à leur coucher avec le soleil, la vie de la communauté suivait des rites immuables et nécessaires. Il avait naturellement compris que ces rites et ces procédures étaient le savoir ancestral des caravaniers qui se transmettait de génération en génération. Il comprenait intuitivement qu’ils participaient à la sécurité et à la bonne marche de l’ensemble. Et à la tête de tout ce petit monde le T’An. </w:t>
       </w:r>
-      <w:r>
-        <w:rPr>
-          <w:i/>
-          <w:iCs/>
-        </w:rPr>
-        <w:t>Tout repose sur lui. Tant de responsabilités regroupées sur un seul être. Comment fait-il</w:t>
+      <w:proofErr w:type="gramStart"/>
+      <w:r>
+        <w:rPr>
+          <w:i/>
+          <w:iCs/>
+        </w:rPr>
+        <w:t>Tout</w:t>
+      </w:r>
+      <w:proofErr w:type="gramEnd"/>
+      <w:r>
+        <w:rPr>
+          <w:i/>
+          <w:iCs/>
+        </w:rPr>
+        <w:t xml:space="preserve"> repose sur lui. Tant de responsabilités regroupées sur un seul être. Comment fait-il</w:t>
       </w:r>
       <w:r>
         <w:rPr>
@@ -2230,25 +2475,42 @@
       <w:bookmarkStart w:id="81" w:name="toc-Paragraph--81"/>
       <w:bookmarkEnd w:id="81"/>
       <w:r>
-        <w:t>Il devait être cinq heures du matin, et si le ciel rosissait à l’horizon, le soleil n’était pas encore levé. Derrière eux K’Ali-Krill renvoyait les derniers rayons de sa pâle lumière. Dans une heure, alors que le train s’étendra en une longue colonne de plus de trois cents mètres, Krill, la géante rouge, dardera ses premiers rayons obliques sur le profil sinueux de la caravane, projetant son ombre mouvante et immense sur les dunes qui prendront leur couleur d’ambre.</w:t>
+        <w:t xml:space="preserve">Il devait être cinq heures du matin, et si le ciel rosissait à l’horizon, le soleil n’était pas encore levé. Derrière eux </w:t>
+      </w:r>
+      <w:proofErr w:type="spellStart"/>
+      <w:r>
+        <w:t>K’Ali</w:t>
+      </w:r>
+      <w:proofErr w:type="spellEnd"/>
+      <w:r>
+        <w:t>-Krill renvoyait les derniers rayons de sa pâle lumière. Dans une heure, alors que le train s’étendra en une longue colonne de plus de trois cents mètres, Krill, la géante rouge, dardera ses premiers rayons obliques sur le profil sinueux de la caravane, projetant son ombre mouvante et immense sur les dunes qui prendront leur couleur d’ambre.</w:t>
       </w:r>
     </w:p>
     <w:p>
       <w:bookmarkStart w:id="82" w:name="toc-Paragraph--82"/>
       <w:bookmarkEnd w:id="82"/>
-      <w:r>
-        <w:t xml:space="preserve">Askenuh avait été un bon guide pour les trois jeunes gens, et eux de bons élèves. Le processus était immuable. Le camp s’éveillait à quatre heures et demie du matin, et l’on avalait en hâte une tasse de </w:t>
-      </w:r>
-      <w:r>
+      <w:proofErr w:type="spellStart"/>
+      <w:r>
+        <w:t>Askenuh</w:t>
+      </w:r>
+      <w:proofErr w:type="spellEnd"/>
+      <w:r>
+        <w:t xml:space="preserve"> avait été un bon guide pour les trois jeunes gens, et eux de bons élèves. Le processus était immuable. Le camp s’éveillait à quatre heures et demie du matin, et l’on avalait en hâte une tasse de bakswé, alcool de palmier, avec une galette de céréale, fortement sucrée, très roborative. Ysaël n’aimait toujours pas cette boisson. </w:t>
+      </w:r>
+      <w:r>
+        <w:rPr>
+          <w:i/>
+          <w:iCs/>
+        </w:rPr>
+        <w:t xml:space="preserve">Je </w:t>
+      </w:r>
+      <w:r>
+        <w:rPr>
+          <w:i/>
+          <w:iCs/>
+        </w:rPr>
         <w:lastRenderedPageBreak/>
-        <w:t xml:space="preserve">bakswé, alcool de palmier, avec une galette de céréale, fortement sucrée, très roborative. Ysaël n’aimait toujours pas cette boisson. </w:t>
-      </w:r>
-      <w:r>
-        <w:rPr>
-          <w:i/>
-          <w:iCs/>
-        </w:rPr>
-        <w:t>Je vais encore mettre une demi-heure avant de retrouver tous mes moyens</w:t>
+        <w:t>vais encore mettre une demi-heure avant de retrouver tous mes moyens</w:t>
       </w:r>
       <w:r>
         <w:rPr>
@@ -2287,7 +2549,15 @@
       <w:bookmarkStart w:id="84" w:name="toc-Paragraph--84"/>
       <w:bookmarkEnd w:id="84"/>
       <w:r>
-        <w:t>La tête seule savait où aller. Le T’An était le seul à connaître les arcanes du désert. Détenteur du savoir oral il connaissait les emplacements de tous les points d’eau, et lui seul pouvait les ramener au Thégérit, lieu immémorial de vie et de naissance du clan. Elvan savait que la capitale se trouvait au nord du royaume, au bord de la mer intérieure, et c’était au nord que la caravane allait. Mais d’infimes inclinaisons imprimées par le chef caravanier, perturbaient l’orientation générale du jeune homme. La seule chose qu’il put en dire, était que l’on dormait toujours bien, quel que soit l’endroit choisit, semble-t-il au hasard, par le T’An.</w:t>
+        <w:t xml:space="preserve">La tête seule savait où aller. Le T’An était le seul à connaître les arcanes du désert. Détenteur du savoir oral il connaissait les emplacements de tous les points d’eau, et lui seul pouvait les ramener au </w:t>
+      </w:r>
+      <w:proofErr w:type="spellStart"/>
+      <w:r>
+        <w:t>Thégérit</w:t>
+      </w:r>
+      <w:proofErr w:type="spellEnd"/>
+      <w:r>
+        <w:t>, lieu immémorial de vie et de naissance du clan. Elvan savait que la capitale se trouvait au nord du royaume, au bord de la mer intérieure, et c’était au nord que la caravane allait. Mais d’infimes inclinaisons imprimées par le chef caravanier, perturbaient l’orientation générale du jeune homme. La seule chose qu’il put en dire, était que l’on dormait toujours bien, quel que soit l’endroit choisit, semble-t-il au hasard, par le T’An.</w:t>
       </w:r>
     </w:p>
     <w:p>
@@ -2340,7 +2610,15 @@
       <w:bookmarkStart w:id="87" w:name="toc-Paragraph--87"/>
       <w:bookmarkEnd w:id="87"/>
       <w:r>
-        <w:t>Leysseen était d’avant-garde ce matin, il avançait en compagnie d’un homme plus âgé que lui du double. Pourtant les brusques accélérations et les pas arythmiques du Sethien donnaient beaucoup de mal au jeune homme qui s’accrochait pour suivre son a</w:t>
+        <w:t xml:space="preserve">Leysseen était d’avant-garde ce matin, il avançait en compagnie d’un homme plus âgé que lui du double. Pourtant les brusques accélérations et les pas arythmiques du </w:t>
+      </w:r>
+      <w:proofErr w:type="spellStart"/>
+      <w:r>
+        <w:t>Sethien</w:t>
+      </w:r>
+      <w:proofErr w:type="spellEnd"/>
+      <w:r>
+        <w:t xml:space="preserve"> donnaient beaucoup de mal au jeune homme qui s’accrochait pour suivre son a</w:t>
       </w:r>
       <w:r>
         <w:t>î</w:t>
@@ -2357,7 +2635,6 @@
           <w:i/>
           <w:iCs/>
         </w:rPr>
-        <w:lastRenderedPageBreak/>
         <w:t>Plus dormir, plus possible, faire taire</w:t>
       </w:r>
       <w:r>
@@ -2372,7 +2649,16 @@
       <w:bookmarkStart w:id="89" w:name="toc-Paragraph--89"/>
       <w:bookmarkEnd w:id="89"/>
       <w:r>
-        <w:t>Ysaël se trouvait à près d’un demi-kilomètre derrière la caravane. Elle aussi était en compagnie d’un Sethien. Beau comme un dieu</w:t>
+        <w:lastRenderedPageBreak/>
+        <w:t xml:space="preserve">Ysaël se trouvait à près d’un demi-kilomètre derrière la caravane. Elle aussi était en compagnie d’un </w:t>
+      </w:r>
+      <w:proofErr w:type="spellStart"/>
+      <w:r>
+        <w:t>Sethien</w:t>
+      </w:r>
+      <w:proofErr w:type="spellEnd"/>
+      <w:r>
+        <w:t>. Beau comme un dieu</w:t>
       </w:r>
       <w:r>
         <w:t> </w:t>
@@ -2551,7 +2837,6 @@
       <w:bookmarkStart w:id="100" w:name="toc-Paragraph--100"/>
       <w:bookmarkEnd w:id="100"/>
       <w:r>
-        <w:lastRenderedPageBreak/>
         <w:t>Il ouvrit les yeux et aspira bruyamment comme s’il émergeait d’un lac. Ses yeux se tournèrent vers le sud.</w:t>
       </w:r>
     </w:p>
@@ -2559,13 +2844,22 @@
       <w:bookmarkStart w:id="101" w:name="toc-Paragraph--101"/>
       <w:bookmarkEnd w:id="101"/>
       <w:r>
+        <w:lastRenderedPageBreak/>
         <w:t xml:space="preserve">- Ysaël. Murmura-t-il. Le T’An non loin de lui se retourna. Le corps tout entier </w:t>
       </w:r>
       <w:r>
         <w:t>d’Elvan</w:t>
       </w:r>
       <w:r>
-        <w:t xml:space="preserve"> était tendu comme un arc. T’An Acharb fit signe à la caravane de stopper. Elvan partit en courant vers l’arrière. Au loin des éclairs blancs courraient sur les dunes et se rapprochaient d’eux.</w:t>
+        <w:t xml:space="preserve"> était tendu comme un arc. T’An </w:t>
+      </w:r>
+      <w:proofErr w:type="spellStart"/>
+      <w:r>
+        <w:t>Acharb</w:t>
+      </w:r>
+      <w:proofErr w:type="spellEnd"/>
+      <w:r>
+        <w:t xml:space="preserve"> fit signe à la caravane de stopper. Elvan partit en courant vers l’arrière. Au loin des éclairs blancs courraient sur les dunes et se rapprochaient d’eux.</w:t>
       </w:r>
     </w:p>
     <w:p>
@@ -2675,7 +2969,15 @@
         <w:t xml:space="preserve"> Que de colère</w:t>
       </w:r>
       <w:r>
-        <w:t xml:space="preserve">. Un Sethien arriva près </w:t>
+        <w:t xml:space="preserve">. Un </w:t>
+      </w:r>
+      <w:proofErr w:type="spellStart"/>
+      <w:r>
+        <w:t>Sethien</w:t>
+      </w:r>
+      <w:proofErr w:type="spellEnd"/>
+      <w:r>
+        <w:t xml:space="preserve"> arriva près </w:t>
       </w:r>
       <w:r>
         <w:t>d’Elvan</w:t>
@@ -2720,17 +3022,22 @@
         <w:t>?</w:t>
       </w:r>
       <w:r>
-        <w:t xml:space="preserve"> Autour de lui, l’air se mit à vrombir et le ciel s’obscurcit. Le Sethien fit un pas en arrière, tituba et tomba en arrière. Il lui semblait que le sable allait tout entier entrer dans le corps du jeune homme. Une onde de choc irrésistible semblable à celle provoquée par le cri du serpent plaqua l’homme au sol qui crut </w:t>
-      </w:r>
-      <w:r>
-        <w:lastRenderedPageBreak/>
-        <w:t>un instant qu’il ne respirerait plus jamais. Un silence de plomb s’abattit sur la scène dantesque.</w:t>
+        <w:t xml:space="preserve"> Autour de lui, l’air se mit à vrombir et le ciel s’obscurcit. Le </w:t>
+      </w:r>
+      <w:proofErr w:type="spellStart"/>
+      <w:r>
+        <w:t>Sethien</w:t>
+      </w:r>
+      <w:proofErr w:type="spellEnd"/>
+      <w:r>
+        <w:t xml:space="preserve"> fit un pas en arrière, tituba et tomba en arrière. Il lui semblait que le sable allait tout entier entrer dans le corps du jeune homme. Une onde de choc irrésistible semblable à celle provoquée par le cri du serpent plaqua l’homme au sol qui crut un instant qu’il ne respirerait plus jamais. Un silence de plomb s’abattit sur la scène dantesque.</w:t>
       </w:r>
     </w:p>
     <w:p>
       <w:bookmarkStart w:id="106" w:name="toc-Paragraph--106"/>
       <w:bookmarkEnd w:id="106"/>
       <w:r>
+        <w:lastRenderedPageBreak/>
         <w:t>Le ver s’était arrêté net et semblait lui aussi figé par ce silence absolu.</w:t>
       </w:r>
     </w:p>
@@ -2793,7 +3100,15 @@
         <w:t>Dragon</w:t>
       </w:r>
       <w:r>
-        <w:t>. Puis, le ver sembla s’effondrer sur lui-même quand il s’enfonça dans le sable. Le Sethien récita à mi-voix</w:t>
+        <w:t xml:space="preserve">. Puis, le ver sembla s’effondrer sur lui-même quand il s’enfonça dans le sable. Le </w:t>
+      </w:r>
+      <w:proofErr w:type="spellStart"/>
+      <w:r>
+        <w:t>Sethien</w:t>
+      </w:r>
+      <w:proofErr w:type="spellEnd"/>
+      <w:r>
+        <w:t xml:space="preserve"> récita à mi-voix</w:t>
       </w:r>
       <w:r>
         <w:t> </w:t>
@@ -2806,7 +3121,15 @@
       <w:bookmarkStart w:id="109" w:name="toc-Paragraph--109"/>
       <w:bookmarkEnd w:id="109"/>
       <w:r>
-        <w:t>- Le désert voit et écoute. T’Anath-Draco est son incarnation</w:t>
+        <w:t>- Le désert voit et écoute. T’</w:t>
+      </w:r>
+      <w:proofErr w:type="spellStart"/>
+      <w:r>
+        <w:t>Anath</w:t>
+      </w:r>
+      <w:proofErr w:type="spellEnd"/>
+      <w:r>
+        <w:t>-Draco est son incarnation</w:t>
       </w:r>
       <w:r>
         <w:t>…</w:t>
@@ -2818,6 +3141,7 @@
           <w:rFonts w:eastAsiaTheme="minorHAnsi"/>
         </w:rPr>
         <w:sectPr>
+          <w:footerReference w:type="default" r:id="rId6"/>
           <w:type w:val="continuous"/>
           <w:pgSz w:w="8505" w:h="13041" w:code="9"/>
           <w:pgMar w:top="1021" w:right="1021" w:bottom="1701" w:left="1021" w:header="709" w:footer="709" w:gutter="284"/>
@@ -2828,7 +3152,31 @@
       <w:bookmarkStart w:id="110" w:name="toc-Paragraph--110"/>
       <w:bookmarkEnd w:id="110"/>
       <w:r>
-        <w:t>Loin comme dans un rêve, Elvan entendit le murmure et sa conscience relâcha trop vite sa tension. L’air vibra à nouveau et dans un souffle le jeune jidaï fut secoué par un spasme violent qui l’arracha du sol et le projeta violemment quelques mètres plus loin. Le Sethien prit alors conscience du silence absolu qui les entourait quelques instants plus tôt. Le désert vibrait à nouveau de calme et de sérénité. Ysaël tomba à genoux, les jambes coupées. Plus loin, Elvan gisait sur le sable fin. Une tache rouge impré</w:t>
+        <w:t xml:space="preserve">Loin comme dans un rêve, Elvan entendit le murmure et sa conscience relâcha trop vite sa tension. L’air vibra à nouveau et dans un souffle le jeune </w:t>
+      </w:r>
+      <w:proofErr w:type="spellStart"/>
+      <w:r>
+        <w:t>jidaï</w:t>
+      </w:r>
+      <w:proofErr w:type="spellEnd"/>
+      <w:r>
+        <w:t xml:space="preserve"> fut secoué par un spasme violent qui l’arracha du sol et le </w:t>
+      </w:r>
+      <w:proofErr w:type="spellStart"/>
+      <w:r>
+        <w:t>projeta</w:t>
+      </w:r>
+      <w:proofErr w:type="spellEnd"/>
+      <w:r>
+        <w:t xml:space="preserve"> violemment quelques mètres plus loin. Le </w:t>
+      </w:r>
+      <w:proofErr w:type="spellStart"/>
+      <w:r>
+        <w:t>Sethien</w:t>
+      </w:r>
+      <w:proofErr w:type="spellEnd"/>
+      <w:r>
+        <w:t xml:space="preserve"> prit alors conscience du silence absolu qui les entourait quelques instants plus tôt. Le désert vibrait à nouveau de calme et de sérénité. Ysaël tomba à genoux, les jambes coupées. Plus loin, Elvan gisait sur le sable fin. Une tache rouge impré</w:t>
       </w:r>
       <w:bookmarkStart w:id="111" w:name="toc-Chapter-2"/>
       <w:r>
@@ -2870,6 +3218,62 @@
     </w:p>
   </w:endnote>
 </w:endnotes>
+</file>
+
+<file path=word/footer1.xml><?xml version="1.0" encoding="utf-8"?>
+<w:ftr xmlns:wpc="http://schemas.microsoft.com/office/word/2010/wordprocessingCanvas" xmlns:mc="http://schemas.openxmlformats.org/markup-compatibility/2006" xmlns:o="urn:schemas-microsoft-com:office:office" xmlns:r="http://schemas.openxmlformats.org/officeDocument/2006/relationships" xmlns:m="http://schemas.openxmlformats.org/officeDocument/2006/math" xmlns:v="urn:schemas-microsoft-com:vml" xmlns:wp14="http://schemas.microsoft.com/office/word/2010/wordprocessingDrawing" xmlns:wp="http://schemas.openxmlformats.org/drawingml/2006/wordprocessingDrawing" xmlns:w10="urn:schemas-microsoft-com:office:word" xmlns:w="http://schemas.openxmlformats.org/wordprocessingml/2006/main" xmlns:w14="http://schemas.microsoft.com/office/word/2010/wordml" xmlns:w15="http://schemas.microsoft.com/office/word/2012/wordml" xmlns:wpg="http://schemas.microsoft.com/office/word/2010/wordprocessingGroup" xmlns:wpi="http://schemas.microsoft.com/office/word/2010/wordprocessingInk" xmlns:wne="http://schemas.microsoft.com/office/word/2006/wordml" xmlns:wps="http://schemas.microsoft.com/office/word/2010/wordprocessingShape" mc:Ignorable="w14 w15 wp14">
+  <w:p>
+    <w:pPr>
+      <w:pStyle w:val="Pieddepage"/>
+      <w:jc w:val="center"/>
+      <w:rPr>
+        <w:caps/>
+        <w:color w:val="5B9BD5" w:themeColor="accent1"/>
+      </w:rPr>
+    </w:pPr>
+    <w:r>
+      <w:rPr>
+        <w:caps/>
+        <w:color w:val="5B9BD5" w:themeColor="accent1"/>
+      </w:rPr>
+      <w:fldChar w:fldCharType="begin"/>
+    </w:r>
+    <w:r>
+      <w:rPr>
+        <w:caps/>
+        <w:color w:val="5B9BD5" w:themeColor="accent1"/>
+      </w:rPr>
+      <w:instrText>PAGE   \* MERGEFORMAT</w:instrText>
+    </w:r>
+    <w:r>
+      <w:rPr>
+        <w:caps/>
+        <w:color w:val="5B9BD5" w:themeColor="accent1"/>
+      </w:rPr>
+      <w:fldChar w:fldCharType="separate"/>
+    </w:r>
+    <w:r>
+      <w:rPr>
+        <w:caps/>
+        <w:noProof/>
+        <w:color w:val="5B9BD5" w:themeColor="accent1"/>
+      </w:rPr>
+      <w:t>8</w:t>
+    </w:r>
+    <w:r>
+      <w:rPr>
+        <w:caps/>
+        <w:color w:val="5B9BD5" w:themeColor="accent1"/>
+      </w:rPr>
+      <w:fldChar w:fldCharType="end"/>
+    </w:r>
+  </w:p>
+  <w:p>
+    <w:pPr>
+      <w:pStyle w:val="Pieddepage"/>
+    </w:pPr>
+  </w:p>
+</w:ftr>
 </file>
 
 <file path=word/footnotes.xml><?xml version="1.0" encoding="utf-8"?>

</xml_diff>

<commit_message>
modification de structure chapitre 1 et 2, augmentation chap 1
</commit_message>
<xml_diff>
--- a/manuscrits/Le prophète/1 La tour (Copie en conflit de Laurent Doudiès 2019-01-26).docx
+++ b/manuscrits/Le prophète/1 La tour (Copie en conflit de Laurent Doudiès 2019-01-26).docx
@@ -106,10 +106,28 @@
         <w:t xml:space="preserve"> blanches</w:t>
       </w:r>
       <w:r>
-        <w:t xml:space="preserve"> il passa au-dessus et c’est à peine si sa tête se retourna pour la contempler. La tour s’élevait, maintenant derrière lui, sombre et massive. Elle semblait posée au milieu d’un océan aux milliers de nuances d’ocre et d’argent, seul si</w:t>
-      </w:r>
-      <w:r>
-        <w:t>gne de civilisation à des kilomètres</w:t>
+        <w:t xml:space="preserve"> il passa au-dessus et c’est à peine si sa tête se retourna pour la contempler. La tour s’élevait, maintenant derrière lui, sombre et massive. Elle semblait posée au milieu d’un océan</w:t>
+      </w:r>
+      <w:r>
+        <w:t xml:space="preserve"> d’ores,</w:t>
+      </w:r>
+      <w:r>
+        <w:t xml:space="preserve"> aux millier</w:t>
+      </w:r>
+      <w:r>
+        <w:t>s de nuances d’ocre et d’argent. C’était le</w:t>
+      </w:r>
+      <w:r>
+        <w:t xml:space="preserve"> seul si</w:t>
+      </w:r>
+      <w:r>
+        <w:t xml:space="preserve">gne de civilisation à des </w:t>
+      </w:r>
+      <w:r>
+        <w:t xml:space="preserve">centaines de </w:t>
+      </w:r>
+      <w:r>
+        <w:t>kilomètres</w:t>
       </w:r>
       <w:r>
         <w:t xml:space="preserve"> à la ronde. Mais, le rapace déjà s’éloignait</w:t>
@@ -143,7 +161,13 @@
         <w:t>e</w:t>
       </w:r>
       <w:r>
-        <w:t xml:space="preserve"> çà et là de meurtrières, apparemment disposées anarchiquement. Les rayons du soleil pénétraient, tout au long de la journée par au moins une d’elles, et venaient se refléter sur un apparent fatras de miroirs disposés sur l’ensemble des murs intérieurs de la tour. Le jeu de la réflexion créait une boule de feu au centre de la tour. Ce foyer incandescent s’élevait au fur et à mesure que la journée s’étirait.</w:t>
+        <w:t xml:space="preserve"> çà et là de meurtrières, apparemment disposées anarchiquement. Les rayons du soleil pénétraient, tout au long de la journée par au moins une d’elles, et venaient se refléter sur un apparent fatras de miroirs disposés sur l’ensemble des murs intérieurs de la tour. Le jeu de la réflexion </w:t>
+      </w:r>
+      <w:r>
+        <w:t>alimentait un brasier</w:t>
+      </w:r>
+      <w:r>
+        <w:t xml:space="preserve"> au centre de la tour. Ce foyer incandescent s’élevait au fur et à mesure que la journée s’étirait.</w:t>
       </w:r>
       <w:r>
         <w:t xml:space="preserve"> La disposition de ces miroirs avait été savamment étudiée par les anciens aujourd’hui disparus. La tour était un de ces vestiges des </w:t>
@@ -157,20 +181,26 @@
         <w:t xml:space="preserve"> de légendes, </w:t>
       </w:r>
       <w:r>
-        <w:t>un antique artefact architectural dont le fonctionnement avait</w:t>
+        <w:t xml:space="preserve">un antique artefact architectural dont le </w:t>
+      </w:r>
+      <w:r>
+        <w:lastRenderedPageBreak/>
+        <w:t>fonctionnement avait</w:t>
       </w:r>
       <w:r>
         <w:t xml:space="preserve"> été</w:t>
       </w:r>
       <w:r>
         <w:t xml:space="preserve"> oublié de tous.</w:t>
+      </w:r>
+      <w:r>
+        <w:t xml:space="preserve"> Quand les premiers humains étaient repartis vers les étoiles, repartis d’où ils venaient, les secrets de leurs technologies s’étaient envolés avec eux.</w:t>
       </w:r>
     </w:p>
     <w:p>
       <w:bookmarkStart w:id="2" w:name="toc-Paragraph--3"/>
       <w:bookmarkEnd w:id="2"/>
       <w:r>
-        <w:lastRenderedPageBreak/>
         <w:t>À</w:t>
       </w:r>
       <w:r>
@@ -218,8 +248,10 @@
       <w:r>
         <w:t>.</w:t>
       </w:r>
-      <w:r>
-        <w:t xml:space="preserve"> Si tout était taillé dans la roche naturelle qui formait le socle du désert, rien</w:t>
+    </w:p>
+    <w:p>
+      <w:r>
+        <w:t>Si tout était taillé dans la roche naturelle qui formait le socle du désert, rien</w:t>
       </w:r>
       <w:r>
         <w:t>,</w:t>
@@ -239,7 +271,16 @@
         <w:t xml:space="preserve"> n’était naturel. Un calme apaisant régnait en ces lieux. Aux intersections, des tapis feutrés et colorés décoraient le sol brun. </w:t>
       </w:r>
       <w:r>
-        <w:t xml:space="preserve">De nombreuses salles de tailles diverses divisaient le tout en un labyrinthe complexe. L’une d’elle était la chambre du vénérable Grand Maître de la tour. </w:t>
+        <w:t xml:space="preserve">De nombreuses salles de tailles diverses divisaient le tout en un labyrinthe complexe. L’une d’elle était la </w:t>
+      </w:r>
+      <w:r>
+        <w:t>pièce</w:t>
+      </w:r>
+      <w:r>
+        <w:t xml:space="preserve"> du vénérable Grand Maître de la tour. </w:t>
+      </w:r>
+      <w:r>
+        <w:t>C’était sa chambre, son bureau, et son refuge tout à la fois.</w:t>
       </w:r>
     </w:p>
     <w:p>
@@ -283,7 +324,11 @@
       </w:r>
       <w:proofErr w:type="spellEnd"/>
       <w:r>
-        <w:t xml:space="preserve"> semblait voir au-delà du plateau de jeu. Elvan aurait juré que le vieil homme savait déjà tout de la partie qu’ils venaient </w:t>
+        <w:t xml:space="preserve"> </w:t>
+      </w:r>
+      <w:r>
+        <w:lastRenderedPageBreak/>
+        <w:t xml:space="preserve">semblait voir au-delà du plateau de jeu. Elvan aurait juré que le vieil homme savait déjà tout de la partie qu’ils venaient </w:t>
       </w:r>
       <w:r>
         <w:t xml:space="preserve">pourtant </w:t>
@@ -300,19 +345,22 @@
         <w:t xml:space="preserve"> était un jeu terra-mercurien, importé il y a plus d’un millier d’années par les colons</w:t>
       </w:r>
       <w:r>
-        <w:t xml:space="preserve">, les anciens comme la tradition les </w:t>
-      </w:r>
-      <w:proofErr w:type="gramStart"/>
-      <w:r>
-        <w:t>nommait</w:t>
-      </w:r>
-      <w:proofErr w:type="gramEnd"/>
-      <w:r>
-        <w:t xml:space="preserve">. Tactique, ce jeu </w:t>
-      </w:r>
-      <w:r>
-        <w:lastRenderedPageBreak/>
-        <w:t>était simple à apprendre, mais s’avérait difficile à ma</w:t>
+        <w:t xml:space="preserve">, </w:t>
+      </w:r>
+      <w:r>
+        <w:t>« </w:t>
+      </w:r>
+      <w:r>
+        <w:t>les anciens</w:t>
+      </w:r>
+      <w:r>
+        <w:t> »</w:t>
+      </w:r>
+      <w:r>
+        <w:t xml:space="preserve"> comme la tradition les nommait</w:t>
+      </w:r>
+      <w:r>
+        <w:t>. Tactique, ce jeu était simple à apprendre, mais s’avérait difficile à ma</w:t>
       </w:r>
       <w:r>
         <w:t>î</w:t>
@@ -345,10 +393,19 @@
         <w:t>Pendant que le jeune homme se torturait les méninges pour contrer efficacement son maître</w:t>
       </w:r>
       <w:r>
-        <w:t>, caressant machinalement le poli de l’opale noire qui ornait son front</w:t>
-      </w:r>
-      <w:r>
-        <w:t xml:space="preserve">, </w:t>
+        <w:t>,</w:t>
+      </w:r>
+      <w:r>
+        <w:t xml:space="preserve"> celui-ci caressai</w:t>
+      </w:r>
+      <w:r>
+        <w:t>t machinalement le poli de l’opale noire qui ornait son front</w:t>
+      </w:r>
+      <w:r>
+        <w:t>.</w:t>
+      </w:r>
+      <w:r>
+        <w:t xml:space="preserve"> </w:t>
       </w:r>
       <w:proofErr w:type="spellStart"/>
       <w:r>
@@ -362,7 +419,19 @@
         <w:rPr>
           <w:iCs/>
         </w:rPr>
-        <w:t>Comme ils se ressemblent… Mêmes yeux clairs, mêmes cheveux châtain cuivré… Il fait plus âgé. Sans doute cette petite ride d’expression entre les deux yeux à la base du front… Ou bien est-ce moi qui veux y voir plus de sagesse.</w:t>
+        <w:t>Comme ils se ressemblent…</w:t>
+      </w:r>
+      <w:r>
+        <w:rPr>
+          <w:iCs/>
+        </w:rPr>
+        <w:t xml:space="preserve"> Se dit-il.</w:t>
+      </w:r>
+      <w:r>
+        <w:rPr>
+          <w:iCs/>
+        </w:rPr>
+        <w:t xml:space="preserve"> Mêmes yeux clairs, mêmes cheveux châtain cuivré… Il fait plus âgé. Sans doute cette petite ride d’expression entre les deux yeux à la base du front… Ou bien est-ce moi qui veux y voir plus de sagesse.</w:t>
       </w:r>
       <w:r>
         <w:t xml:space="preserve"> Le vieil homme sourit à cette pensée. Elvan venait de jouer et se renfrogna à la vue de ce sourire qu’il interpréta de travers. </w:t>
@@ -393,15 +462,13 @@
         <w:t>, quand le temps leur en laissait le loisir, à jouer avec lui. Ce qui</w:t>
       </w:r>
       <w:r>
-        <w:t xml:space="preserve"> était un privilège ce </w:t>
-      </w:r>
-      <w:proofErr w:type="spellStart"/>
-      <w:r>
-        <w:t>jour là</w:t>
-      </w:r>
-      <w:proofErr w:type="spellEnd"/>
-      <w:r>
-        <w:t xml:space="preserve">, </w:t>
+        <w:t xml:space="preserve"> éta</w:t>
+      </w:r>
+      <w:r>
+        <w:t>it un privilège ce jour-</w:t>
+      </w:r>
+      <w:r>
+        <w:t xml:space="preserve">là, </w:t>
       </w:r>
       <w:r>
         <w:t xml:space="preserve">était de pouvoir être seul avec </w:t>
@@ -425,17 +492,23 @@
       </w:r>
       <w:r>
         <w:t>qui forgent les souvenirs durables.</w:t>
+      </w:r>
+      <w:r>
+        <w:t xml:space="preserve"> Elvan savourait ce moment. Il réalisait que ces heures étaient précieuses. </w:t>
       </w:r>
     </w:p>
     <w:p>
       <w:bookmarkStart w:id="5" w:name="toc-Paragraph--6"/>
       <w:bookmarkEnd w:id="5"/>
       <w:r>
-        <w:t xml:space="preserve">La partie dura un peu plus de trente minutes. Elvan essaya d’en tirer un peu de fierté, en vain. Il avait fait, selon lui, erreur sur erreur, et le maigre réconfort de son record de longévité ne suffisait pas à faire oublier cette ultime défaite. </w:t>
-      </w:r>
-      <w:r>
-        <w:rPr>
-          <w:i/>
+        <w:t xml:space="preserve">La partie dura un peu plus de trente minutes. Elvan essaya d’en tirer un peu de fierté, en vain. Il avait fait, selon lui, erreur sur erreur, et le maigre réconfort de son record de longévité ne suffisait pas à faire </w:t>
+      </w:r>
+      <w:r>
+        <w:lastRenderedPageBreak/>
+        <w:t xml:space="preserve">oublier cette ultime défaite. </w:t>
+      </w:r>
+      <w:r>
+        <w:rPr>
           <w:iCs/>
         </w:rPr>
         <w:t>Je partirai donc sans vous avoir vaincu.</w:t>
@@ -447,17 +520,37 @@
         <w:rPr>
           <w:iCs/>
         </w:rPr>
-        <w:t>Qu’est-ce qui te fait peur ?</w:t>
-      </w:r>
-      <w:r>
-        <w:t xml:space="preserve"> Il se fit une raison, sourit intérieurement et pénétra dans la chambre qu’il partageait avec son ami Leysseen.</w:t>
+        <w:t xml:space="preserve">Qu’est-ce que tu as </w:t>
+      </w:r>
+      <w:r>
+        <w:rPr>
+          <w:iCs/>
+        </w:rPr>
+        <w:t>?</w:t>
+      </w:r>
+      <w:r>
+        <w:rPr>
+          <w:iCs/>
+        </w:rPr>
+        <w:t xml:space="preserve"> Devant l’</w:t>
+      </w:r>
+      <w:r>
+        <w:rPr>
+          <w:iCs/>
+        </w:rPr>
+        <w:t>absence de réponse évidente</w:t>
+      </w:r>
+      <w:r>
+        <w:t xml:space="preserve"> i</w:t>
+      </w:r>
+      <w:r>
+        <w:t>l se fit une raison, sourit intérieurement et pénétra dans la chambre qu’il partageait avec son ami Leysseen.</w:t>
       </w:r>
     </w:p>
     <w:p>
       <w:bookmarkStart w:id="6" w:name="toc-Paragraph--7"/>
       <w:bookmarkEnd w:id="6"/>
       <w:r>
-        <w:lastRenderedPageBreak/>
         <w:t>C’était une petite pièce exig</w:t>
       </w:r>
       <w:r>
@@ -496,7 +589,19 @@
         <w:t xml:space="preserve"> était la source principale de lumière dans les souterrains de la tour. I</w:t>
       </w:r>
       <w:r>
-        <w:t>l allait pouvoir voir Krill, le grand œil, le soleil diurne briller de ses feux rouges et son double</w:t>
+        <w:t>l allait pouvoir voir Krill, le grand œil, le soleil diurne briller de ses feux rouges</w:t>
+      </w:r>
+      <w:r>
+        <w:t>. E</w:t>
+      </w:r>
+      <w:r>
+        <w:t>t</w:t>
+      </w:r>
+      <w:r>
+        <w:t>, la nuit venue, apparaitrait</w:t>
+      </w:r>
+      <w:r>
+        <w:t xml:space="preserve"> son double</w:t>
       </w:r>
       <w:r>
         <w:t>,</w:t>
@@ -510,15 +615,21 @@
       </w:r>
       <w:proofErr w:type="spellEnd"/>
       <w:r>
-        <w:t xml:space="preserve">-Krill éclairer la nuit </w:t>
-      </w:r>
-      <w:proofErr w:type="spellStart"/>
-      <w:r>
-        <w:t>annouvéenne</w:t>
-      </w:r>
-      <w:proofErr w:type="spellEnd"/>
-      <w:r>
-        <w:t>. Mais, il n’arrivait pas à s’en réjouir, pas comme il pensait qu’il l’aurait dû en tout cas.</w:t>
+        <w:t xml:space="preserve">-Krill </w:t>
+      </w:r>
+      <w:r>
+        <w:t xml:space="preserve">pour éclairer le ciel nocturne </w:t>
+      </w:r>
+      <w:proofErr w:type="spellStart"/>
+      <w:r>
+        <w:t>annouvéen</w:t>
+      </w:r>
+      <w:proofErr w:type="spellEnd"/>
+      <w:r>
+        <w:t>. Les étoiles, Krill, même le bleu du ciel n’étaient encore que des concepts. Des images plaquées sur des livres que les frères-parents leurs avaient montrés au fil des ans. I</w:t>
+      </w:r>
+      <w:r>
+        <w:t>l n’arrivait pas à s’en réjouir, pas comme il pensait qu’il l’aurait dû en tout cas.</w:t>
       </w:r>
     </w:p>
     <w:p>
@@ -531,7 +642,13 @@
         <w:t>orphelins que la vie avait délaiss</w:t>
       </w:r>
       <w:r>
-        <w:t>és. Certains avaient été rejetés par leurs parents et vivaient dans des coins où même les porcs n’iraient pas dormir. D’autres encore s’étaient retrouvés, du jour au lendemain, seuls, brisés par la guerre et son cortège de fléaux avant qu’un frère-parent ne passe et ne décide de les accueillir dans la lumière d’Eù</w:t>
+        <w:t xml:space="preserve">és. Certains avaient été rejetés par leurs parents et vivaient dans des coins où même les </w:t>
+      </w:r>
+      <w:r>
+        <w:t>rats-cornus</w:t>
+      </w:r>
+      <w:r>
+        <w:t xml:space="preserve"> n’iraient pas dormir. D’autres encore s’étaient retrouvés, du jour au lendemain, seuls, brisés par la guerre et son cortège de fléaux avant qu’un frère-parent ne passe et ne décide de les accueillir dans la lumière d’Eù</w:t>
       </w:r>
       <w:r>
         <w:t>…</w:t>
@@ -540,13 +657,29 @@
         <w:t xml:space="preserve"> </w:t>
       </w:r>
       <w:r>
-        <w:t>Tous les frères-parents étaient croyants, et leur enseignement était teinté de la bonté d’Eù, mais pas un enfant n’ét</w:t>
+        <w:t xml:space="preserve">Tous les frères-parents étaient croyants, et leur enseignement était teinté de la bonté d’Eù, </w:t>
+      </w:r>
+      <w:r>
+        <w:lastRenderedPageBreak/>
+        <w:t>mais pas un enfant n’ét</w:t>
       </w:r>
       <w:r>
         <w:t>ait obligé d’embrasser la foi ni</w:t>
       </w:r>
       <w:r>
-        <w:t xml:space="preserve"> de l’afficher en portant l’opale noire sur leur font. Ainsi, grandissaient-ils à l’abri des affres du monde extérieur mais préparés à l’affronter. </w:t>
+        <w:t xml:space="preserve"> de l’afficher en portant l’opale noire sur </w:t>
+      </w:r>
+      <w:r>
+        <w:t>son</w:t>
+      </w:r>
+      <w:r>
+        <w:t xml:space="preserve"> font. Ainsi, grandissaient-ils à l’abri des </w:t>
+      </w:r>
+      <w:r>
+        <w:t>réalités</w:t>
+      </w:r>
+      <w:r>
+        <w:t xml:space="preserve"> du monde extérieur mais préparés à l’affronter. </w:t>
       </w:r>
       <w:r>
         <w:t>Avant leur vingtième année révolue, les novices devaient quitter la Tour</w:t>
@@ -559,17 +692,9 @@
       </w:r>
       <w:r>
         <w:rPr>
-          <w:i/>
-          <w:iCs/>
-        </w:rPr>
-        <w:t>Et après</w:t>
-      </w:r>
-      <w:r>
-        <w:rPr>
-          <w:i/>
-          <w:iCs/>
-        </w:rPr>
-        <w:t>…</w:t>
+          <w:iCs/>
+        </w:rPr>
+        <w:t>Et après…</w:t>
       </w:r>
       <w:r>
         <w:rPr>
@@ -608,7 +733,6 @@
         <w:rPr>
           <w:iCs/>
         </w:rPr>
-        <w:lastRenderedPageBreak/>
         <w:t>Kalindahar</w:t>
       </w:r>
       <w:proofErr w:type="spellEnd"/>
@@ -648,39 +772,144 @@
         <w:rPr>
           <w:iCs/>
         </w:rPr>
-        <w:t xml:space="preserve"> survivants au milieu des restes fumants de leur logis. Peu à peu, les jeunes gens s’étaient construit des images-souvenirs sur ces maigres révélations. </w:t>
-      </w:r>
-      <w:r>
-        <w:rPr>
-          <w:iCs/>
-        </w:rPr>
-        <w:t>Peu leur importait, la présence bienveillante et toujours aimante des frères-parents avait comblé la perte de parents qu’ils n’avaient finalement jamais connus, et ce, même si une présence féminine, une figure maternelle aurait bien souvent été bienvenue.</w:t>
+        <w:t xml:space="preserve"> survivants au milieu des restes fumants de leur logis. Peu à peu, les </w:t>
+      </w:r>
+      <w:r>
+        <w:rPr>
+          <w:iCs/>
+        </w:rPr>
+        <w:t xml:space="preserve">deux </w:t>
+      </w:r>
+      <w:r>
+        <w:rPr>
+          <w:iCs/>
+        </w:rPr>
+        <w:t xml:space="preserve">jeunes gens s’étaient construit des images-souvenirs sur ces maigres révélations. </w:t>
+      </w:r>
+      <w:r>
+        <w:rPr>
+          <w:iCs/>
+        </w:rPr>
+        <w:t xml:space="preserve">Peu leur importait, la présence bienveillante et toujours aimante des frères-parents avait </w:t>
+      </w:r>
+      <w:r>
+        <w:rPr>
+          <w:iCs/>
+        </w:rPr>
+        <w:t xml:space="preserve">presque </w:t>
+      </w:r>
+      <w:r>
+        <w:rPr>
+          <w:iCs/>
+        </w:rPr>
+        <w:t>comblé la perte de parents qu’ils n’a</w:t>
+      </w:r>
+      <w:r>
+        <w:rPr>
+          <w:iCs/>
+        </w:rPr>
+        <w:t>vaient finalement jamais connus.</w:t>
+      </w:r>
+      <w:r>
+        <w:rPr>
+          <w:iCs/>
+        </w:rPr>
+        <w:t xml:space="preserve"> </w:t>
+      </w:r>
+      <w:r>
+        <w:rPr>
+          <w:iCs/>
+        </w:rPr>
+        <w:t>Mais,</w:t>
+      </w:r>
+      <w:r>
+        <w:rPr>
+          <w:iCs/>
+        </w:rPr>
+        <w:t xml:space="preserve"> une présence féminine, une figure maternelle au</w:t>
+      </w:r>
+      <w:r>
+        <w:rPr>
+          <w:iCs/>
+        </w:rPr>
+        <w:t>rait bien souvent été bienvenue, car même les plus grandes d’</w:t>
+      </w:r>
+      <w:proofErr w:type="spellStart"/>
+      <w:r>
+        <w:rPr>
+          <w:iCs/>
+        </w:rPr>
+        <w:t>entre-eux</w:t>
+      </w:r>
+      <w:proofErr w:type="spellEnd"/>
+      <w:r>
+        <w:rPr>
+          <w:iCs/>
+        </w:rPr>
+        <w:t xml:space="preserve"> étaient davantage de grandes sœurs que des mères.</w:t>
       </w:r>
     </w:p>
     <w:p>
       <w:bookmarkStart w:id="8" w:name="toc-Paragraph--9"/>
       <w:bookmarkEnd w:id="8"/>
       <w:r>
-        <w:t>Elvan contemplait le sac. D’un coup, son esprit fut comme happé. Sa conscience se mit à tournoyer, à s’ab</w:t>
+        <w:t>Elvan contemplait le sac</w:t>
+      </w:r>
+      <w:r>
+        <w:t xml:space="preserve"> et il sentait la lassitude et la solitude l’envahir doucement</w:t>
+      </w:r>
+      <w:r>
+        <w:t>. D’un coup, son esprit fut comme happé. Sa conscience se mit à tournoyer, à s’ab</w:t>
       </w:r>
       <w:r>
         <w:t>î</w:t>
       </w:r>
       <w:r>
-        <w:t xml:space="preserve">mer au plus profond de son être. Puis il y eut les chocs, secs, répétitifs, douloureux. Des images aveuglantes lui vrillaient la tête. Des sons cataclysmiques frappaient ses tympans. Il n’eut pas conscience de saisir violemment sa tête entre ses deux mains et tomba à genoux. Il y eut un souffle froid, le noir puis le vide. Quand il </w:t>
+        <w:t>mer au plus profond de son être. Puis il y eut les chocs, secs, répétitifs, douloureux. Des images aveuglantes lui vrillaient la tête. Des sons cataclysmiques frappaient ses tympans. Il n’eut pas conscience de saisir violemment</w:t>
+      </w:r>
+      <w:r>
+        <w:t xml:space="preserve"> sa tête entre ses deux mains ni tomber</w:t>
+      </w:r>
+      <w:r>
+        <w:t xml:space="preserve"> à genoux. Il y eut un souffle froid, le noir puis le vide. Quand il </w:t>
       </w:r>
       <w:r>
         <w:t>comprit</w:t>
       </w:r>
       <w:r>
-        <w:t xml:space="preserve"> qu’il ne souffrait plus, il ouvrit les yeux. Il crut alors que sa raison allait vaciller. Devant lui se dressait un dragon aux couleurs de jade et d’émeraude. Face au dragon, se tenait un être démoniaque, transfiguré par la haine et la douleur. Un chevalier du mal, fichu d’une armure rouillée d’où sortaient les plaintes éternelles des âmes meurtries et damnées. Il lui sembla que le dragon s’interposait entre lui et ce fléau, dans un ultime espoir de sauver sa maigre existence. Elvan croisa en un éclair d’éternité le regard du dragon, il y vit une larme et le vide se déroba à nouveau. Ce fut une chute à travers des univers de détresse, et à nouveau le noir.</w:t>
+        <w:t xml:space="preserve"> qu’il ne souffrait plus, il ouvrit les yeux. Il crut alors que sa raison allait vaciller. Devant lui se dressait un dragon aux couleurs de jade et d’émeraude. Face au dragon, se tenait un être démoniaque, transfiguré par la haine et la douleur. Un </w:t>
+      </w:r>
+      <w:r>
+        <w:lastRenderedPageBreak/>
+        <w:t xml:space="preserve">chevalier du mal, fichu d’une armure rouillée d’où sortaient les plaintes éternelles des âmes meurtries et damnées. </w:t>
+      </w:r>
+      <w:r>
+        <w:t xml:space="preserve">Il était au milieu d’un combat titanesque. Tout autour de lui vacillait et sa raison avec. Les hurlements qui sortaient du chevalier de rouille lui vrillaient les tympans et l’empêchaient de se concentrer. Il devait utiliser la magie pour se protéger, mais dans ce vacarme insoutenable il savait que </w:t>
+      </w:r>
+      <w:r>
+        <w:t>ce serait bien trop dangereux. Elle risquait de se retourner contre lui. À un moment, i</w:t>
+      </w:r>
+      <w:r>
+        <w:t>l lui sembla que le dragon s’interposait entre lui et ce fléau</w:t>
+      </w:r>
+      <w:r>
+        <w:t xml:space="preserve"> hurlant. D</w:t>
+      </w:r>
+      <w:r>
+        <w:t>ans un ultime espoir de sauver sa maigre existence. Elvan croisa en un éclair d’éternité le regard du dragon, il y vit une larme et le vide se déroba à nouveau. Ce fut une chute à travers des univers de détresse, et à nouveau le noir.</w:t>
       </w:r>
     </w:p>
     <w:p>
       <w:bookmarkStart w:id="9" w:name="toc-Paragraph--10"/>
       <w:bookmarkEnd w:id="9"/>
       <w:r>
-        <w:t>Le contact froid du sol, le ramena à la réalité. Son corps tremblait, malgré lui. Il n’avait pas de douleur, juste une conscience aig</w:t>
+        <w:t>Le contact froid du sol, le ramena à la réalité. Son corps trem</w:t>
+      </w:r>
+      <w:r>
+        <w:t>blait, malgré lui. Il n’avait plu</w:t>
+      </w:r>
+      <w:r>
+        <w:t>s de douleur, juste une conscience aig</w:t>
       </w:r>
       <w:r>
         <w:t>uë</w:t>
@@ -692,11 +921,7 @@
         <w:t>î</w:t>
       </w:r>
       <w:r>
-        <w:t xml:space="preserve">triser, et qui lui donnait l’impression d’être un </w:t>
-      </w:r>
-      <w:r>
-        <w:lastRenderedPageBreak/>
-        <w:t>immense puits ouvert, dans lequel se déversaient toutes les vies humaines. Elvan resta prostré pendant plus d’une heure sur le sol de sa chambre pleurant doucement. Des larmes en réponse à celle du dragon qui l’avait ému au plus profond de son âme. Heureusement pour lui, personne n’entra dans la chambre pendant tout ce temps.</w:t>
+        <w:t>triser, et qui lui donnait l’impression d’être un immense puits ouvert, dans lequel se déversaient toutes les vies humaines. Elvan resta prostré pendant plus d’une heure sur le sol de sa chambre pleurant doucement. Des larmes en réponse à celle du dragon qui l’avait ému au plus profond de son âme. Heureusement pour lui, personne n’entra dans la chambre pendant tout ce temps.</w:t>
       </w:r>
       <w:r>
         <w:t xml:space="preserve"> </w:t>
@@ -734,13 +959,98 @@
       <w:r>
         <w:t xml:space="preserve">, ne parvenait pas à comprendre le sens caché de ses visions. Elles le terrassaient  à chaque fois et emplissaient sa conscience d’émotions brutes. Le </w:t>
       </w:r>
+      <w:r>
+        <w:t xml:space="preserve">jeune </w:t>
+      </w:r>
       <w:proofErr w:type="spellStart"/>
       <w:r>
         <w:t>jidaï-atah</w:t>
       </w:r>
       <w:proofErr w:type="spellEnd"/>
       <w:r>
-        <w:t xml:space="preserve"> se releva, les muscles et l’épaule gauche endoloris et s’affaira lentement pour préparer ses bagages. Une fois son sac rempli, Elvan s’étala sur son lit, et s’endormit, épuisé. Il fut réveillé par une légère pression sur son épaule. Celle-ci lui faisait encore un peu mal. Leysseen était assis sur le bord de son lit et le regardait avec ce sérieux apparent qu’il affichait en permanence. Mais, Elvan avait appris à lire entre les lignes de son ami et à repérer ces petites lueurs d’espièglerie ou de malice, là où les autres ne voyaient que calme et froideur.</w:t>
+        <w:t xml:space="preserve"> se releva, les muscles et l’épaule gauche endoloris et s’affaira lentement pour préparer ses bagages. Une fois son sac rempli, Elvan s’étala sur son lit, et s’endormit, épuisé. </w:t>
+      </w:r>
+    </w:p>
+    <w:p>
+      <w:r>
+        <w:t>Quelques instants plus tôt Leysseen finissait son entraînement, le dernier. Il avait pris l’habitude de refaire ses katas encore et encore</w:t>
+      </w:r>
+      <w:r>
+        <w:t xml:space="preserve">. Privilégiant la précision à la vitesse, il s’appliquait à refaire toujours les mêmes gestes. Armé d’un sabre en bois il allait jusqu’à sentir l’arme devenir le prolongement de son bras. L’heure passée, il allait </w:t>
+      </w:r>
+      <w:r>
+        <w:lastRenderedPageBreak/>
+        <w:t xml:space="preserve">chasser la sueur par un bain d’eau fraiche. Leysseen avait une musculature fine et puissante. Lui non plus n’avait pas le moindre souvenir de sa vie avant la Tour. Il se savait d’origine </w:t>
+      </w:r>
+      <w:proofErr w:type="spellStart"/>
+      <w:r>
+        <w:t>nihelienne</w:t>
+      </w:r>
+      <w:proofErr w:type="spellEnd"/>
+      <w:r>
+        <w:t xml:space="preserve">, ce qui faisait de lui l’un des enfants les plus déraciné de l’orphelinat. </w:t>
+      </w:r>
+      <w:proofErr w:type="spellStart"/>
+      <w:r>
+        <w:t>Nihel</w:t>
+      </w:r>
+      <w:proofErr w:type="spellEnd"/>
+      <w:r>
+        <w:t xml:space="preserve">… Il y retournerait un jour. Cette certitude était née dès qu’il avait su d’où il venait et qu’on avait commencé à lui décrire la vie austère et froide de la grande Ile. Son enfance avait été bercé par les récits historiques et </w:t>
+      </w:r>
+      <w:r>
+        <w:t>héroïques</w:t>
+      </w:r>
+      <w:r>
+        <w:t xml:space="preserve"> des chevaliers d’Eù</w:t>
+      </w:r>
+      <w:r>
+        <w:t>, par la grandeur de Sinn-</w:t>
+      </w:r>
+      <w:proofErr w:type="spellStart"/>
+      <w:r>
+        <w:t>Acahaï</w:t>
+      </w:r>
+      <w:proofErr w:type="spellEnd"/>
+      <w:r>
+        <w:t xml:space="preserve">, capitale des anciens des </w:t>
+      </w:r>
+      <w:proofErr w:type="spellStart"/>
+      <w:r>
+        <w:t>ères</w:t>
+      </w:r>
+      <w:proofErr w:type="spellEnd"/>
+      <w:r>
+        <w:t xml:space="preserve"> de légendes.</w:t>
+      </w:r>
+    </w:p>
+    <w:p>
+      <w:r>
+        <w:t>Il se dépêcha de s’habiller pour rejoindre la chambre qu’</w:t>
+      </w:r>
+      <w:proofErr w:type="spellStart"/>
+      <w:r>
+        <w:t>iol</w:t>
+      </w:r>
+      <w:proofErr w:type="spellEnd"/>
+      <w:r>
+        <w:t xml:space="preserve"> partageait avec Elvan. Ses affaires pour « le grand départ » étaient prêtes depuis longtemps. Mais, ils s’étaient </w:t>
+      </w:r>
+      <w:proofErr w:type="gramStart"/>
+      <w:r>
+        <w:t>donnés</w:t>
+      </w:r>
+      <w:proofErr w:type="gramEnd"/>
+      <w:r>
+        <w:t xml:space="preserve"> rendez-vous là-bas. La chambre était silencieuse et il crut d’abord être le premier. Puis il aperçut Elvan recroquevillé sur son lit. Il dort ! </w:t>
+      </w:r>
+    </w:p>
+    <w:p>
+      <w:r>
+        <w:t>Lentement il s’approcha du lit et posa sa main sur l’épaule de son ami. Elvan sentit la pressi</w:t>
+      </w:r>
+      <w:r>
+        <w:t>on sur son épaule. Celle-ci lui faisait encore un peu mal. Leysseen était assis sur le bord de son lit et le regardait avec ce sérieux apparent qu’il affichait en permanence. Mais, Elvan avait appris à lire entre les lignes de son ami et à repérer ces petites lueurs d’espièglerie ou de malice, là où les autres ne voyaient que calme et froideur.</w:t>
       </w:r>
     </w:p>
     <w:p>
@@ -810,6 +1120,9 @@
       <w:r>
         <w:t>!</w:t>
       </w:r>
+      <w:r>
+        <w:t> »</w:t>
+      </w:r>
     </w:p>
     <w:p>
       <w:bookmarkStart w:id="16" w:name="toc-Paragraph--17"/>
@@ -833,7 +1146,11 @@
         <w:t xml:space="preserve"> semblaient délavés, presque gris. </w:t>
       </w:r>
       <w:r>
-        <w:t xml:space="preserve">Le premier était carré d’épaules et de visage, le second plus élancé et fin presque féminin. </w:t>
+        <w:t xml:space="preserve">Le </w:t>
+      </w:r>
+      <w:r>
+        <w:lastRenderedPageBreak/>
+        <w:t xml:space="preserve">premier était carré d’épaules et de visage, le second plus élancé et fin presque féminin. </w:t>
       </w:r>
       <w:r>
         <w:t>Elvan se leva et pri</w:t>
@@ -842,18 +1159,17 @@
         <w:t>t</w:t>
       </w:r>
       <w:r>
-        <w:t xml:space="preserve"> son sac. Lui et Leysseen </w:t>
-      </w:r>
-      <w:r>
-        <w:lastRenderedPageBreak/>
-        <w:t>partirent en petites foulées à travers les couloirs. Ysaël les attendait effectivement dans la petite salle vide de tout meuble hormis deux bancs en bois rangés le long du mur. Elle se leva, bondit même, à leur approche.</w:t>
+        <w:t xml:space="preserve"> son sac. Lui et Leysseen partirent en petites foulées à travers les couloirs. Ysaël les attendait effectivement dans la petite salle vide de tout meuble hormis deux bancs en bois rangés le long du mur. Elle se leva, bondit même, à leur approche.</w:t>
       </w:r>
     </w:p>
     <w:p>
       <w:bookmarkStart w:id="17" w:name="toc-Paragraph--18"/>
       <w:bookmarkEnd w:id="17"/>
       <w:r>
-        <w:t>- Enfin</w:t>
+        <w:t>« </w:t>
+      </w:r>
+      <w:r>
+        <w:t>Enfin</w:t>
       </w:r>
       <w:r>
         <w:t> </w:t>
@@ -866,12 +1182,23 @@
       <w:bookmarkStart w:id="18" w:name="toc-Paragraph--19"/>
       <w:bookmarkEnd w:id="18"/>
       <w:r>
-        <w:t>- Désolé. »</w:t>
-      </w:r>
-    </w:p>
-    <w:p>
-      <w:r>
-        <w:t>Lui répondit Leysseen en lui déposant un léger baiser sur les lèvres, ce qui eut pour effet immédiat de la calmer. Elle lui sourit largement et l’embrassa. Elvan était toujours un peu gêné devant leurs effusions, même s’il devait admettre qu’ils faisaient tout pour rester discrets devant lui. Ils se connaissaient tous les trois depuis qu’ils étaient à la Tour. Depuis toujours semblait-il à Elvan. Ils étaient devenus comme les doigts de la main. «</w:t>
+        <w:t>- Désolé. Dit Elvan.</w:t>
+      </w:r>
+    </w:p>
+    <w:p>
+      <w:r>
+        <w:t>- Nous sommes là, c’est l’essentiel</w:t>
+      </w:r>
+      <w:r>
+        <w:t>, non ? »</w:t>
+      </w:r>
+    </w:p>
+    <w:p>
+      <w:r>
+        <w:t>R</w:t>
+      </w:r>
+      <w:r>
+        <w:t>épondit Leysseen en lui déposant un léger baiser sur les lèvres, ce qui eut pour effet immédiat de la calmer. Elle lui sourit largement et l’embrassa. Elvan était toujours un peu gêné devant leurs effusions, même s’il devait admettre qu’ils faisaient tout pour rester discrets devant lui. Ils se connaissaient tous les trois depuis qu’ils étaient à la Tour. Depuis toujours semblait-il à Elvan. Ils étaient devenus comme les doigts de la main. «</w:t>
       </w:r>
       <w:r>
         <w:t> </w:t>
@@ -945,84 +1272,142 @@
       <w:r>
         <w:t> »</w:t>
       </w:r>
-      <w:bookmarkStart w:id="21" w:name="_GoBack"/>
+    </w:p>
+    <w:p>
+      <w:bookmarkStart w:id="21" w:name="toc-Paragraph--22"/>
       <w:bookmarkEnd w:id="21"/>
-    </w:p>
-    <w:p>
-      <w:bookmarkStart w:id="22" w:name="toc-Paragraph--22"/>
+      <w:r>
+        <w:t>Elvan s’était contenté de cette réponse. C’était vrai. Dans les jeux collectifs, cette entente prenait toute sa dimension. Elvan arrivait toujours avec un plan, une stratégie, une idée pour surprendre leurs adversaires. Mais c’est sa jumelle, avec sa fougue et son impétuosité qui emmenait les deux garçons. Elle était capable d’ajouter la dynamique qui manquait à ses idées. Quant à Leysseen, c’était un improvisateur né</w:t>
+      </w:r>
+      <w:r>
+        <w:t>,</w:t>
+      </w:r>
+      <w:r>
+        <w:t xml:space="preserve"> doué d’un tacticien hors pair. Capable de lire les intentions de ses adversaires il pouvait anticiper leurs réactions et </w:t>
+      </w:r>
+      <w:r>
+        <w:lastRenderedPageBreak/>
+        <w:t xml:space="preserve">prévoir l’instant où le plan initial avait enfin été décrypté et où il fallait l’abandonner. </w:t>
+      </w:r>
+      <w:r>
+        <w:t>À</w:t>
+      </w:r>
+      <w:r>
+        <w:t xml:space="preserve"> cet instant, il insufflait une nouvelle énergie au trio et déclinait les actions jusqu’à perdre ses adversaires.</w:t>
+      </w:r>
+    </w:p>
+    <w:p>
+      <w:pPr>
+        <w:rPr>
+          <w:iCs/>
+        </w:rPr>
+      </w:pPr>
+      <w:bookmarkStart w:id="22" w:name="toc-Paragraph--23"/>
       <w:bookmarkEnd w:id="22"/>
       <w:r>
-        <w:t>Elvan s’était contenté de cette réponse. C’était vrai. Dans les jeux collectifs, cette entente prenait toute sa dimension. Elvan arrivait toujours avec un plan, une stratégie, une idée pour surprendre leurs adversaires. Mais c’est sa jumelle, avec sa fougue et son impétuosité qui emmenait les deux garçons. Elle était capable d’ajouter la dynamique qui manquait à ses idées. Quant à Leysseen, c’était un improvisateur né</w:t>
-      </w:r>
-      <w:r>
-        <w:t>,</w:t>
-      </w:r>
-      <w:r>
-        <w:t xml:space="preserve"> doué d’un tacticien hors pair. Capable de lire les intentions de ses adversaires il pouvait anticiper leurs réactions et prévoir l’instant où le plan initial avait enfin été décrypté et où il fallait l’abandonner. </w:t>
-      </w:r>
-      <w:r>
-        <w:t>À</w:t>
-      </w:r>
-      <w:r>
-        <w:t xml:space="preserve"> cet instant, il insufflait une nouvelle énergie au trio et déclinait les actions jusqu’à perdre ses adversaires.</w:t>
-      </w:r>
-    </w:p>
-    <w:p>
-      <w:bookmarkStart w:id="23" w:name="toc-Paragraph--23"/>
+        <w:t>Autant Elvan était calme, autant Ysaël était impatiente. Autant était-elle intuitive et vive, autant était-il réfléchi presque calculateur. Lui-même se trouvait lent en comparaison. Pourtant, il avait vu avant eux leur amour na</w:t>
+      </w:r>
+      <w:r>
+        <w:t>î</w:t>
+      </w:r>
+      <w:r>
+        <w:t xml:space="preserve">tre. Il l’avait vu s’épanouir et s’en était réjoui. </w:t>
+      </w:r>
+      <w:r>
+        <w:rPr>
+          <w:iCs/>
+        </w:rPr>
+        <w:t>C’était il y a un an…</w:t>
+      </w:r>
+      <w:r>
+        <w:rPr>
+          <w:iCs/>
+        </w:rPr>
+        <w:t xml:space="preserve"> </w:t>
+      </w:r>
+      <w:r>
+        <w:rPr>
+          <w:iCs/>
+        </w:rPr>
+        <w:t>Elvan coupa leur élan :</w:t>
+      </w:r>
+    </w:p>
+    <w:p>
+      <w:pPr>
+        <w:rPr>
+          <w:iCs/>
+        </w:rPr>
+      </w:pPr>
+      <w:r>
+        <w:rPr>
+          <w:iCs/>
+        </w:rPr>
+        <w:t>« Vous n’étiez pas ensemble ?</w:t>
+      </w:r>
+    </w:p>
+    <w:p>
+      <w:pPr>
+        <w:rPr>
+          <w:iCs/>
+        </w:rPr>
+      </w:pPr>
+      <w:r>
+        <w:rPr>
+          <w:iCs/>
+        </w:rPr>
+        <w:t>- Non, lui dit-elle. Je n’avais pas préparé mes affaires et Leysseen voulait s’entraîner une dernière fois.</w:t>
+      </w:r>
+    </w:p>
+    <w:p>
+      <w:r>
+        <w:rPr>
+          <w:iCs/>
+        </w:rPr>
+        <w:t xml:space="preserve">Elvan perçut une pointe de reproche dans la voix d’Ysaël. Il n’eut pas le temps d’approfondir. </w:t>
+      </w:r>
+      <w:bookmarkStart w:id="23" w:name="toc-Paragraph--24"/>
       <w:bookmarkEnd w:id="23"/>
       <w:r>
-        <w:lastRenderedPageBreak/>
-        <w:t>Autant Elvan était calme, autant Ysaël était impatiente. Autant était-elle intuitive et vive, autant était-il réfléchi presque calculateur. Lui-même se trouvait lent en comparaison. Pourtant, il avait vu avant eux leur amour na</w:t>
-      </w:r>
-      <w:r>
-        <w:t>î</w:t>
-      </w:r>
-      <w:r>
-        <w:t xml:space="preserve">tre. Il l’avait vu s’épanouir et s’en était réjoui. </w:t>
-      </w:r>
-      <w:r>
-        <w:rPr>
-          <w:iCs/>
-        </w:rPr>
-        <w:t>C’était il y a un an…</w:t>
-      </w:r>
-      <w:r>
-        <w:rPr>
-          <w:iCs/>
-        </w:rPr>
-        <w:t xml:space="preserve"> </w:t>
-      </w:r>
-    </w:p>
-    <w:p>
-      <w:bookmarkStart w:id="24" w:name="toc-Paragraph--24"/>
+        <w:rPr>
+          <w:iCs/>
+        </w:rPr>
+        <w:t>Il</w:t>
+      </w:r>
+      <w:r>
+        <w:t xml:space="preserve"> fut tiré de ses pensées par l’entrée du frère </w:t>
+      </w:r>
+      <w:proofErr w:type="spellStart"/>
+      <w:r>
+        <w:t>Sevian</w:t>
+      </w:r>
+      <w:proofErr w:type="spellEnd"/>
+      <w:r>
+        <w:t>, maître des cérémonies.</w:t>
+      </w:r>
+    </w:p>
+    <w:p>
+      <w:bookmarkStart w:id="24" w:name="toc-Paragraph--25"/>
       <w:bookmarkEnd w:id="24"/>
       <w:r>
-        <w:t xml:space="preserve">Elvan fut tiré de ses pensées par l’entrée du frère </w:t>
-      </w:r>
-      <w:proofErr w:type="spellStart"/>
-      <w:r>
-        <w:t>Sevian</w:t>
-      </w:r>
-      <w:proofErr w:type="spellEnd"/>
-      <w:r>
-        <w:t>, maître des cérémonies.</w:t>
-      </w:r>
-    </w:p>
-    <w:p>
-      <w:bookmarkStart w:id="25" w:name="toc-Paragraph--25"/>
+        <w:t xml:space="preserve">- </w:t>
+      </w:r>
+      <w:r>
+        <w:t>Les renaissant</w:t>
+      </w:r>
+      <w:r>
+        <w:t>s</w:t>
+      </w:r>
+      <w:r>
+        <w:t xml:space="preserve"> sont-ils prêts</w:t>
+      </w:r>
+      <w:r>
+        <w:t> </w:t>
+      </w:r>
+      <w:r>
+        <w:t>? Dit-il avec emphase et force dans la voix. Tous trois articulèrent un oui timide.</w:t>
+      </w:r>
+      <w:bookmarkStart w:id="25" w:name="_GoBack"/>
       <w:bookmarkEnd w:id="25"/>
-      <w:r>
-        <w:t>« </w:t>
-      </w:r>
-      <w:r>
-        <w:t>Les renaissant sont-ils prêts</w:t>
-      </w:r>
-      <w:r>
-        <w:t> </w:t>
-      </w:r>
-      <w:r>
-        <w:t>? Dit-il avec emphase et force dans la voix. Tous trois articulèrent un oui timide.</w:t>
-      </w:r>
     </w:p>
     <w:p>
       <w:bookmarkStart w:id="26" w:name="toc-Paragraph--26"/>
@@ -1096,6 +1481,7 @@
       <w:bookmarkStart w:id="30" w:name="toc-Paragraph--30"/>
       <w:bookmarkEnd w:id="30"/>
       <w:r>
+        <w:lastRenderedPageBreak/>
         <w:t xml:space="preserve">- Qu’ils entrent à votre suite </w:t>
       </w:r>
       <w:proofErr w:type="gramStart"/>
@@ -1122,11 +1508,7 @@
       </w:r>
       <w:proofErr w:type="spellEnd"/>
       <w:r>
-        <w:t xml:space="preserve"> entra et tour à tour Leysseen, Ysaël et Elvan entrèrent en prononçant haut et fort leur prénom respectif. Comme pour toutes les cérémonies auxquelles avaient assisté Elvan, il allait à son tour suivre le maître, prononcer les mots appris, faire les gestes répétés. Ce rituel était le plus attendu et le plus redouté des rites qui </w:t>
-      </w:r>
-      <w:r>
-        <w:lastRenderedPageBreak/>
-        <w:t xml:space="preserve">jalonnaient la vie des jeunes novices de la Tour. </w:t>
+        <w:t xml:space="preserve"> entra et tour à tour Leysseen, Ysaël et Elvan entrèrent en prononçant haut et fort leur prénom respectif. Comme pour toutes les cérémonies auxquelles avaient assisté Elvan, il allait à son tour suivre le maître, prononcer les mots appris, faire les gestes répétés. Ce rituel était le plus attendu et le plus redouté des rites qui jalonnaient la vie des jeunes novices de la Tour. </w:t>
       </w:r>
       <w:r>
         <w:rPr>
@@ -1230,7 +1612,11 @@
       <w:bookmarkStart w:id="36" w:name="toc-Paragraph--36"/>
       <w:bookmarkEnd w:id="36"/>
       <w:r>
-        <w:t>- Par ce choix vous avez renoncé à tout ce qui vous lie à votre ancienne vie. Vous laissez la chaleur d’un foyer, vous quittez la douceur d’une table, vous abandonnez la sécurité d’un toit. Vous prenez en main votre vie. Elvan, ne put réprimer un frisson en écoutant le Grand maître parler. Il aperçut dans l’eau, quelque chose qui captiva toute son attention. Le fond du bassin était un trou noir vers lequel un petit plateau à trois marches descendait. Sur la première marche, gisaient d’innombrables pièces d’argent et au milieu un gros anneau de métal retenait une corde qui plongeait dans les abysses. Les paroles du Grand maître revinrent peu à peu à la conscience du jeune homme.</w:t>
+        <w:t xml:space="preserve">- Par ce choix vous avez renoncé à tout ce qui vous lie à votre ancienne vie. Vous laissez la chaleur d’un foyer, vous quittez la douceur d’une table, vous abandonnez la sécurité d’un toit. Vous prenez en main votre vie. Elvan, ne put réprimer un frisson en écoutant le Grand maître parler. Il aperçut dans l’eau, quelque chose qui captiva toute son attention. Le fond du bassin était un trou noir vers lequel un petit plateau à trois marches descendait. Sur la </w:t>
+      </w:r>
+      <w:r>
+        <w:lastRenderedPageBreak/>
+        <w:t>première marche, gisaient d’innombrables pièces d’argent et au milieu un gros anneau de métal retenait une corde qui plongeait dans les abysses. Les paroles du Grand maître revinrent peu à peu à la conscience du jeune homme.</w:t>
       </w:r>
     </w:p>
     <w:p>
@@ -1248,7 +1634,6 @@
     </w:p>
     <w:p>
       <w:r>
-        <w:lastRenderedPageBreak/>
         <w:t xml:space="preserve">En entendant ces mots, Elvan vit l’eau d’abord se troubler, puis s’assombrir jusqu’à devenir opaque et semblable à une plaque de métal. Il ressentit ce léger picotement qui lui était désormais familier. </w:t>
       </w:r>
       <w:r>
@@ -1354,7 +1739,11 @@
         <w:t xml:space="preserve"> </w:t>
       </w:r>
       <w:r>
-        <w:t>Opaque, la vase remontait en volutes denses, obstruant une vue déjà troublée par l’eau chargée de particules de roches érodées, raclées et charriées dans les boyaux sombres du siphon.</w:t>
+        <w:t xml:space="preserve">Opaque, la vase remontait en volutes denses, obstruant une </w:t>
+      </w:r>
+      <w:r>
+        <w:lastRenderedPageBreak/>
+        <w:t>vue déjà troublée par l’eau chargée de particules de roches érodées, raclées et charriées dans les boyaux sombres du siphon.</w:t>
       </w:r>
     </w:p>
     <w:p>
@@ -1367,11 +1756,7 @@
         <w:t xml:space="preserve"> </w:t>
       </w:r>
       <w:r>
-        <w:t xml:space="preserve">guide dans ses mains. Ce fut d’abord un point blanc dans le tourbillon de bulles qui devint rapidement soleil et sa clarté intense, puis l’air. Il aspira bruyamment, dans un raclement </w:t>
-      </w:r>
-      <w:r>
-        <w:lastRenderedPageBreak/>
-        <w:t>douloureux, l’oxygène br</w:t>
+        <w:t>guide dans ses mains. Ce fut d’abord un point blanc dans le tourbillon de bulles qui devint rapidement soleil et sa clarté intense, puis l’air. Il aspira bruyamment, dans un raclement douloureux, l’oxygène br</w:t>
       </w:r>
       <w:r>
         <w:t>û</w:t>
@@ -3258,7 +3643,7 @@
         <w:noProof/>
         <w:color w:val="5B9BD5" w:themeColor="accent1"/>
       </w:rPr>
-      <w:t>8</w:t>
+      <w:t>12</w:t>
     </w:r>
     <w:r>
       <w:rPr>

</xml_diff>